<commit_message>
algunos cambios al informe, y posiciondel modelo
</commit_message>
<xml_diff>
--- a/informe/Primera Entrega.docx
+++ b/informe/Primera Entrega.docx
@@ -2,6 +2,646 @@
 <file path=word/document.xml><?xml version="1.0" encoding="utf-8"?>
 <w:document xmlns:wpc="http://schemas.microsoft.com/office/word/2010/wordprocessingCanvas" xmlns:mc="http://schemas.openxmlformats.org/markup-compatibility/2006" xmlns:o="urn:schemas-microsoft-com:office:office" xmlns:r="http://schemas.openxmlformats.org/officeDocument/2006/relationships" xmlns:m="http://schemas.openxmlformats.org/officeDocument/2006/math" xmlns:v="urn:schemas-microsoft-com:vml" xmlns:wp14="http://schemas.microsoft.com/office/word/2010/wordprocessingDrawing" xmlns:wp="http://schemas.openxmlformats.org/drawingml/2006/wordprocessingDrawing" xmlns:w10="urn:schemas-microsoft-com:office:word" xmlns:w="http://schemas.openxmlformats.org/wordprocessingml/2006/main" xmlns:w14="http://schemas.microsoft.com/office/word/2010/wordml" xmlns:w15="http://schemas.microsoft.com/office/word/2012/wordml" xmlns:wpg="http://schemas.microsoft.com/office/word/2010/wordprocessingGroup" xmlns:wpi="http://schemas.microsoft.com/office/word/2010/wordprocessingInk" xmlns:wne="http://schemas.microsoft.com/office/word/2006/wordml" xmlns:wps="http://schemas.microsoft.com/office/word/2010/wordprocessingShape" mc:Ignorable="w14 w15 wp14">
   <w:body>
+    <w:p>
+      <w:r>
+        <w:rPr>
+          <w:noProof/>
+          <w:lang w:eastAsia="es-HN"/>
+        </w:rPr>
+        <w:drawing>
+          <wp:anchor distT="0" distB="0" distL="114300" distR="114300" simplePos="0" relativeHeight="251665408" behindDoc="0" locked="0" layoutInCell="1" allowOverlap="1" wp14:anchorId="2E4CD92D" wp14:editId="55345728">
+            <wp:simplePos x="0" y="0"/>
+            <wp:positionH relativeFrom="column">
+              <wp:posOffset>-51435</wp:posOffset>
+            </wp:positionH>
+            <wp:positionV relativeFrom="paragraph">
+              <wp:posOffset>-137795</wp:posOffset>
+            </wp:positionV>
+            <wp:extent cx="965835" cy="1401079"/>
+            <wp:effectExtent l="0" t="0" r="0" b="0"/>
+            <wp:wrapNone/>
+            <wp:docPr id="7" name="0 Imagen"/>
+            <wp:cNvGraphicFramePr>
+              <a:graphicFrameLocks xmlns:a="http://schemas.openxmlformats.org/drawingml/2006/main" noChangeAspect="1"/>
+            </wp:cNvGraphicFramePr>
+            <a:graphic xmlns:a="http://schemas.openxmlformats.org/drawingml/2006/main">
+              <a:graphicData uri="http://schemas.openxmlformats.org/drawingml/2006/picture">
+                <pic:pic xmlns:pic="http://schemas.openxmlformats.org/drawingml/2006/picture">
+                  <pic:nvPicPr>
+                    <pic:cNvPr id="7" name="0 Imagen"/>
+                    <pic:cNvPicPr>
+                      <a:picLocks noChangeAspect="1"/>
+                    </pic:cNvPicPr>
+                  </pic:nvPicPr>
+                  <pic:blipFill rotWithShape="1">
+                    <a:blip r:embed="rId8">
+                      <a:extLst>
+                        <a:ext uri="{28A0092B-C50C-407E-A947-70E740481C1C}">
+                          <a14:useLocalDpi xmlns:a14="http://schemas.microsoft.com/office/drawing/2010/main" val="0"/>
+                        </a:ext>
+                      </a:extLst>
+                    </a:blip>
+                    <a:srcRect r="67467"/>
+                    <a:stretch/>
+                  </pic:blipFill>
+                  <pic:spPr bwMode="auto">
+                    <a:xfrm>
+                      <a:off x="0" y="0"/>
+                      <a:ext cx="966914" cy="1402644"/>
+                    </a:xfrm>
+                    <a:prstGeom prst="rect">
+                      <a:avLst/>
+                    </a:prstGeom>
+                    <a:ln>
+                      <a:noFill/>
+                    </a:ln>
+                    <a:extLst>
+                      <a:ext uri="{53640926-AAD7-44D8-BBD7-CCE9431645EC}">
+                        <a14:shadowObscured xmlns:a14="http://schemas.microsoft.com/office/drawing/2010/main"/>
+                      </a:ext>
+                    </a:extLst>
+                  </pic:spPr>
+                </pic:pic>
+              </a:graphicData>
+            </a:graphic>
+            <wp14:sizeRelH relativeFrom="margin">
+              <wp14:pctWidth>0</wp14:pctWidth>
+            </wp14:sizeRelH>
+            <wp14:sizeRelV relativeFrom="margin">
+              <wp14:pctHeight>0</wp14:pctHeight>
+            </wp14:sizeRelV>
+          </wp:anchor>
+        </w:drawing>
+      </w:r>
+      <w:r>
+        <w:rPr>
+          <w:noProof/>
+          <w:lang w:eastAsia="es-HN"/>
+        </w:rPr>
+        <mc:AlternateContent>
+          <mc:Choice Requires="wps">
+            <w:drawing>
+              <wp:anchor distT="0" distB="0" distL="114300" distR="114300" simplePos="0" relativeHeight="251659264" behindDoc="0" locked="0" layoutInCell="1" allowOverlap="1">
+                <wp:simplePos x="0" y="0"/>
+                <wp:positionH relativeFrom="column">
+                  <wp:posOffset>729615</wp:posOffset>
+                </wp:positionH>
+                <wp:positionV relativeFrom="paragraph">
+                  <wp:posOffset>33655</wp:posOffset>
+                </wp:positionV>
+                <wp:extent cx="3733800" cy="863600"/>
+                <wp:effectExtent l="0" t="0" r="0" b="0"/>
+                <wp:wrapNone/>
+                <wp:docPr id="5" name="Cuadro de texto 2"/>
+                <wp:cNvGraphicFramePr>
+                  <a:graphicFrameLocks xmlns:a="http://schemas.openxmlformats.org/drawingml/2006/main"/>
+                </wp:cNvGraphicFramePr>
+                <a:graphic xmlns:a="http://schemas.openxmlformats.org/drawingml/2006/main">
+                  <a:graphicData uri="http://schemas.microsoft.com/office/word/2010/wordprocessingShape">
+                    <wps:wsp>
+                      <wps:cNvSpPr txBox="1">
+                        <a:spLocks noChangeArrowheads="1"/>
+                      </wps:cNvSpPr>
+                      <wps:spPr bwMode="auto">
+                        <a:xfrm>
+                          <a:off x="0" y="0"/>
+                          <a:ext cx="3733800" cy="863600"/>
+                        </a:xfrm>
+                        <a:prstGeom prst="rect">
+                          <a:avLst/>
+                        </a:prstGeom>
+                        <a:solidFill>
+                          <a:srgbClr val="FFFFFF"/>
+                        </a:solidFill>
+                        <a:ln w="9525">
+                          <a:noFill/>
+                          <a:miter lim="800000"/>
+                          <a:headEnd/>
+                          <a:tailEnd/>
+                        </a:ln>
+                      </wps:spPr>
+                      <wps:txbx>
+                        <w:txbxContent>
+                          <w:p>
+                            <w:pPr>
+                              <w:spacing w:after="0"/>
+                              <w:jc w:val="center"/>
+                              <w:rPr>
+                                <w:b/>
+                                <w:color w:val="002042"/>
+                                <w:sz w:val="28"/>
+                              </w:rPr>
+                            </w:pPr>
+                            <w:r>
+                              <w:rPr>
+                                <w:b/>
+                                <w:color w:val="002042"/>
+                                <w:sz w:val="28"/>
+                              </w:rPr>
+                              <w:t>Universidad Nacional Autónoma de Honduras</w:t>
+                            </w:r>
+                          </w:p>
+                          <w:p>
+                            <w:pPr>
+                              <w:spacing w:after="0"/>
+                              <w:jc w:val="center"/>
+                              <w:rPr>
+                                <w:b/>
+                                <w:color w:val="002042"/>
+                                <w:sz w:val="24"/>
+                              </w:rPr>
+                            </w:pPr>
+                            <w:r>
+                              <w:rPr>
+                                <w:b/>
+                                <w:color w:val="002042"/>
+                                <w:sz w:val="24"/>
+                              </w:rPr>
+                              <w:t>Facultad de Ingeniería</w:t>
+                            </w:r>
+                          </w:p>
+                          <w:p>
+                            <w:pPr>
+                              <w:spacing w:after="0"/>
+                              <w:jc w:val="center"/>
+                              <w:rPr>
+                                <w:b/>
+                                <w:color w:val="002042"/>
+                              </w:rPr>
+                            </w:pPr>
+                            <w:r>
+                              <w:rPr>
+                                <w:b/>
+                                <w:color w:val="002042"/>
+                              </w:rPr>
+                              <w:t>Departamento de Ingeniería en Sistemas</w:t>
+                            </w:r>
+                          </w:p>
+                        </w:txbxContent>
+                      </wps:txbx>
+                      <wps:bodyPr rot="0" vert="horz" wrap="square" lIns="91440" tIns="45720" rIns="91440" bIns="45720" anchor="t" anchorCtr="0">
+                        <a:noAutofit/>
+                      </wps:bodyPr>
+                    </wps:wsp>
+                  </a:graphicData>
+                </a:graphic>
+                <wp14:sizeRelH relativeFrom="margin">
+                  <wp14:pctWidth>0</wp14:pctWidth>
+                </wp14:sizeRelH>
+                <wp14:sizeRelV relativeFrom="margin">
+                  <wp14:pctHeight>0</wp14:pctHeight>
+                </wp14:sizeRelV>
+              </wp:anchor>
+            </w:drawing>
+          </mc:Choice>
+          <mc:Fallback>
+            <w:pict>
+              <v:shapetype id="_x0000_t202" coordsize="21600,21600" o:spt="202" path="m,l,21600r21600,l21600,xe">
+                <v:stroke joinstyle="miter"/>
+                <v:path gradientshapeok="t" o:connecttype="rect"/>
+              </v:shapetype>
+              <v:shape id="Cuadro de texto 2" o:spid="_x0000_s1026" type="#_x0000_t202" style="position:absolute;margin-left:57.45pt;margin-top:2.65pt;width:294pt;height:68pt;z-index:251659264;visibility:visible;mso-wrap-style:square;mso-width-percent:0;mso-height-percent:0;mso-wrap-distance-left:9pt;mso-wrap-distance-top:0;mso-wrap-distance-right:9pt;mso-wrap-distance-bottom:0;mso-position-horizontal:absolute;mso-position-horizontal-relative:text;mso-position-vertical:absolute;mso-position-vertical-relative:text;mso-width-percent:0;mso-height-percent:0;mso-width-relative:margin;mso-height-relative:margin;v-text-anchor:top" o:gfxdata="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" stroked="f">
+                <v:textbox>
+                  <w:txbxContent>
+                    <w:p>
+                      <w:pPr>
+                        <w:spacing w:after="0"/>
+                        <w:jc w:val="center"/>
+                        <w:rPr>
+                          <w:b/>
+                          <w:color w:val="002042"/>
+                          <w:sz w:val="28"/>
+                        </w:rPr>
+                      </w:pPr>
+                      <w:r>
+                        <w:rPr>
+                          <w:b/>
+                          <w:color w:val="002042"/>
+                          <w:sz w:val="28"/>
+                        </w:rPr>
+                        <w:t>Universidad Nacional Autónoma de Honduras</w:t>
+                      </w:r>
+                    </w:p>
+                    <w:p>
+                      <w:pPr>
+                        <w:spacing w:after="0"/>
+                        <w:jc w:val="center"/>
+                        <w:rPr>
+                          <w:b/>
+                          <w:color w:val="002042"/>
+                          <w:sz w:val="24"/>
+                        </w:rPr>
+                      </w:pPr>
+                      <w:r>
+                        <w:rPr>
+                          <w:b/>
+                          <w:color w:val="002042"/>
+                          <w:sz w:val="24"/>
+                        </w:rPr>
+                        <w:t>Facultad de Ingeniería</w:t>
+                      </w:r>
+                    </w:p>
+                    <w:p>
+                      <w:pPr>
+                        <w:spacing w:after="0"/>
+                        <w:jc w:val="center"/>
+                        <w:rPr>
+                          <w:b/>
+                          <w:color w:val="002042"/>
+                        </w:rPr>
+                      </w:pPr>
+                      <w:r>
+                        <w:rPr>
+                          <w:b/>
+                          <w:color w:val="002042"/>
+                        </w:rPr>
+                        <w:t>Departamento de Ingeniería en Sistemas</w:t>
+                      </w:r>
+                    </w:p>
+                  </w:txbxContent>
+                </v:textbox>
+              </v:shape>
+            </w:pict>
+          </mc:Fallback>
+        </mc:AlternateContent>
+      </w:r>
+      <w:r>
+        <w:rPr>
+          <w:noProof/>
+          <w:lang w:eastAsia="es-HN"/>
+        </w:rPr>
+        <w:drawing>
+          <wp:anchor distT="0" distB="0" distL="114300" distR="114300" simplePos="0" relativeHeight="251663360" behindDoc="0" locked="0" layoutInCell="1" allowOverlap="1" wp14:anchorId="26D85954" wp14:editId="54E7A2D0">
+            <wp:simplePos x="0" y="0"/>
+            <wp:positionH relativeFrom="rightMargin">
+              <wp:posOffset>-936625</wp:posOffset>
+            </wp:positionH>
+            <wp:positionV relativeFrom="margin">
+              <wp:posOffset>33655</wp:posOffset>
+            </wp:positionV>
+            <wp:extent cx="934720" cy="1109345"/>
+            <wp:effectExtent l="0" t="0" r="0" b="0"/>
+            <wp:wrapThrough wrapText="bothSides">
+              <wp:wrapPolygon edited="0">
+                <wp:start x="0" y="0"/>
+                <wp:lineTo x="0" y="21143"/>
+                <wp:lineTo x="21130" y="21143"/>
+                <wp:lineTo x="21130" y="0"/>
+                <wp:lineTo x="0" y="0"/>
+              </wp:wrapPolygon>
+            </wp:wrapThrough>
+            <wp:docPr id="1" name="Imagen 1" descr="Imagen relacionada"/>
+            <wp:cNvGraphicFramePr>
+              <a:graphicFrameLocks xmlns:a="http://schemas.openxmlformats.org/drawingml/2006/main" noChangeAspect="1"/>
+            </wp:cNvGraphicFramePr>
+            <a:graphic xmlns:a="http://schemas.openxmlformats.org/drawingml/2006/main">
+              <a:graphicData uri="http://schemas.openxmlformats.org/drawingml/2006/picture">
+                <pic:pic xmlns:pic="http://schemas.openxmlformats.org/drawingml/2006/picture">
+                  <pic:nvPicPr>
+                    <pic:cNvPr id="0" name="Picture 1" descr="Imagen relacionada"/>
+                    <pic:cNvPicPr>
+                      <a:picLocks noChangeAspect="1" noChangeArrowheads="1"/>
+                    </pic:cNvPicPr>
+                  </pic:nvPicPr>
+                  <pic:blipFill>
+                    <a:blip r:embed="rId9" cstate="print">
+                      <a:extLst>
+                        <a:ext uri="{28A0092B-C50C-407E-A947-70E740481C1C}">
+                          <a14:useLocalDpi xmlns:a14="http://schemas.microsoft.com/office/drawing/2010/main" val="0"/>
+                        </a:ext>
+                      </a:extLst>
+                    </a:blip>
+                    <a:srcRect/>
+                    <a:stretch>
+                      <a:fillRect/>
+                    </a:stretch>
+                  </pic:blipFill>
+                  <pic:spPr bwMode="auto">
+                    <a:xfrm>
+                      <a:off x="0" y="0"/>
+                      <a:ext cx="934720" cy="1109345"/>
+                    </a:xfrm>
+                    <a:prstGeom prst="rect">
+                      <a:avLst/>
+                    </a:prstGeom>
+                    <a:noFill/>
+                    <a:ln>
+                      <a:noFill/>
+                    </a:ln>
+                  </pic:spPr>
+                </pic:pic>
+              </a:graphicData>
+            </a:graphic>
+            <wp14:sizeRelH relativeFrom="margin">
+              <wp14:pctWidth>0</wp14:pctWidth>
+            </wp14:sizeRelH>
+            <wp14:sizeRelV relativeFrom="margin">
+              <wp14:pctHeight>0</wp14:pctHeight>
+            </wp14:sizeRelV>
+          </wp:anchor>
+        </w:drawing>
+      </w:r>
+    </w:p>
+    <w:p/>
+    <w:p>
+      <w:pPr>
+        <w:spacing w:after="0"/>
+      </w:pPr>
+    </w:p>
+    <w:p/>
+    <w:p>
+      <w:pPr>
+        <w:jc w:val="center"/>
+        <w:rPr>
+          <w:color w:val="002042"/>
+          <w:sz w:val="10"/>
+        </w:rPr>
+      </w:pPr>
+    </w:p>
+    <w:p>
+      <w:r>
+        <w:rPr>
+          <w:noProof/>
+          <w:color w:val="004DA2"/>
+          <w:lang w:eastAsia="es-HN"/>
+        </w:rPr>
+        <w:t xml:space="preserve"> </w:t>
+      </w:r>
+      <w:r>
+        <w:rPr>
+          <w:noProof/>
+          <w:color w:val="004DA2"/>
+          <w:lang w:eastAsia="es-HN"/>
+        </w:rPr>
+        <w:drawing>
+          <wp:anchor distT="0" distB="0" distL="114300" distR="114300" simplePos="0" relativeHeight="251661312" behindDoc="1" locked="0" layoutInCell="1" allowOverlap="1" wp14:anchorId="2FC04B5C" wp14:editId="7F17C423">
+            <wp:simplePos x="0" y="0"/>
+            <wp:positionH relativeFrom="column">
+              <wp:posOffset>2089329</wp:posOffset>
+            </wp:positionH>
+            <wp:positionV relativeFrom="paragraph">
+              <wp:posOffset>2811780</wp:posOffset>
+            </wp:positionV>
+            <wp:extent cx="4919166" cy="5408539"/>
+            <wp:effectExtent l="0" t="0" r="0" b="1905"/>
+            <wp:wrapNone/>
+            <wp:docPr id="6" name="0 Imagen"/>
+            <wp:cNvGraphicFramePr>
+              <a:graphicFrameLocks xmlns:a="http://schemas.openxmlformats.org/drawingml/2006/main" noChangeAspect="1"/>
+            </wp:cNvGraphicFramePr>
+            <a:graphic xmlns:a="http://schemas.openxmlformats.org/drawingml/2006/main">
+              <a:graphicData uri="http://schemas.openxmlformats.org/drawingml/2006/picture">
+                <pic:pic xmlns:pic="http://schemas.openxmlformats.org/drawingml/2006/picture">
+                  <pic:nvPicPr>
+                    <pic:cNvPr id="0" name="Lucem Aspicio Gris.png"/>
+                    <pic:cNvPicPr/>
+                  </pic:nvPicPr>
+                  <pic:blipFill>
+                    <a:blip r:embed="rId10">
+                      <a:extLst>
+                        <a:ext uri="{28A0092B-C50C-407E-A947-70E740481C1C}">
+                          <a14:useLocalDpi xmlns:a14="http://schemas.microsoft.com/office/drawing/2010/main" val="0"/>
+                        </a:ext>
+                      </a:extLst>
+                    </a:blip>
+                    <a:stretch>
+                      <a:fillRect/>
+                    </a:stretch>
+                  </pic:blipFill>
+                  <pic:spPr>
+                    <a:xfrm>
+                      <a:off x="0" y="0"/>
+                      <a:ext cx="4938895" cy="5430231"/>
+                    </a:xfrm>
+                    <a:prstGeom prst="rect">
+                      <a:avLst/>
+                    </a:prstGeom>
+                  </pic:spPr>
+                </pic:pic>
+              </a:graphicData>
+            </a:graphic>
+            <wp14:sizeRelH relativeFrom="page">
+              <wp14:pctWidth>0</wp14:pctWidth>
+            </wp14:sizeRelH>
+            <wp14:sizeRelV relativeFrom="page">
+              <wp14:pctHeight>0</wp14:pctHeight>
+            </wp14:sizeRelV>
+          </wp:anchor>
+        </w:drawing>
+      </w:r>
+    </w:p>
+    <w:p>
+      <w:pPr>
+        <w:jc w:val="center"/>
+        <w:rPr>
+          <w:color w:val="002042"/>
+          <w:sz w:val="72"/>
+        </w:rPr>
+      </w:pPr>
+      <w:bookmarkStart w:id="0" w:name="_GoBack"/>
+      <w:bookmarkEnd w:id="0"/>
+    </w:p>
+    <w:p>
+      <w:pPr>
+        <w:jc w:val="center"/>
+      </w:pPr>
+      <w:sdt>
+        <w:sdtPr>
+          <w:rPr>
+            <w:color w:val="002042"/>
+            <w:sz w:val="72"/>
+          </w:rPr>
+          <w:id w:val="-1554461015"/>
+          <w:placeholder>
+            <w:docPart w:val="B2AD3BABA3E34DE8B99564B238BCA01C"/>
+          </w:placeholder>
+        </w:sdtPr>
+        <w:sdtEndPr>
+          <w:rPr>
+            <w:sz w:val="36"/>
+          </w:rPr>
+        </w:sdtEndPr>
+        <w:sdtContent>
+          <w:r>
+            <w:rPr>
+              <w:color w:val="002042"/>
+              <w:sz w:val="44"/>
+            </w:rPr>
+            <w:t>Primera Entrega</w:t>
+          </w:r>
+        </w:sdtContent>
+      </w:sdt>
+    </w:p>
+    <w:p/>
+    <w:p/>
+    <w:p>
+      <w:pPr>
+        <w:jc w:val="center"/>
+        <w:rPr>
+          <w:b/>
+          <w:i/>
+          <w:color w:val="004DA2"/>
+          <w:sz w:val="36"/>
+        </w:rPr>
+      </w:pPr>
+      <w:r>
+        <w:rPr>
+          <w:b/>
+          <w:i/>
+          <w:color w:val="004DA2"/>
+          <w:sz w:val="36"/>
+        </w:rPr>
+        <w:t xml:space="preserve">Presentado por: </w:t>
+      </w:r>
+    </w:p>
+    <w:p>
+      <w:pPr>
+        <w:jc w:val="center"/>
+        <w:rPr>
+          <w:color w:val="004DA2"/>
+          <w:sz w:val="36"/>
+        </w:rPr>
+      </w:pPr>
+      <w:r>
+        <w:rPr>
+          <w:color w:val="004DA2"/>
+          <w:sz w:val="36"/>
+        </w:rPr>
+        <w:t>Ángela Castillo</w:t>
+      </w:r>
+      <w:r>
+        <w:rPr>
+          <w:color w:val="004DA2"/>
+          <w:sz w:val="36"/>
+        </w:rPr>
+        <w:t xml:space="preserve">| </w:t>
+      </w:r>
+    </w:p>
+    <w:p>
+      <w:pPr>
+        <w:jc w:val="center"/>
+        <w:rPr>
+          <w:color w:val="004DA2"/>
+          <w:sz w:val="36"/>
+        </w:rPr>
+      </w:pPr>
+      <w:r>
+        <w:rPr>
+          <w:color w:val="004DA2"/>
+          <w:sz w:val="36"/>
+        </w:rPr>
+        <w:t>Héctor Sabillon</w:t>
+      </w:r>
+      <w:r>
+        <w:rPr>
+          <w:color w:val="004DA2"/>
+          <w:sz w:val="36"/>
+        </w:rPr>
+        <w:t xml:space="preserve"> | </w:t>
+      </w:r>
+    </w:p>
+    <w:p>
+      <w:pPr>
+        <w:jc w:val="center"/>
+        <w:rPr>
+          <w:color w:val="004DA2"/>
+          <w:sz w:val="36"/>
+        </w:rPr>
+      </w:pPr>
+      <w:r>
+        <w:rPr>
+          <w:color w:val="004DA2"/>
+          <w:sz w:val="36"/>
+        </w:rPr>
+        <w:t>Lito Soler | 20151000042</w:t>
+      </w:r>
+    </w:p>
+    <w:p>
+      <w:pPr>
+        <w:jc w:val="center"/>
+        <w:rPr>
+          <w:b/>
+          <w:color w:val="767171" w:themeColor="background2" w:themeShade="80"/>
+          <w:sz w:val="36"/>
+        </w:rPr>
+      </w:pPr>
+    </w:p>
+    <w:p>
+      <w:pPr>
+        <w:jc w:val="center"/>
+        <w:rPr>
+          <w:b/>
+          <w:color w:val="767171" w:themeColor="background2" w:themeShade="80"/>
+          <w:sz w:val="36"/>
+        </w:rPr>
+      </w:pPr>
+    </w:p>
+    <w:sdt>
+      <w:sdtPr>
+        <w:rPr>
+          <w:b/>
+          <w:color w:val="004DA2"/>
+        </w:rPr>
+        <w:id w:val="257874390"/>
+        <w:placeholder>
+          <w:docPart w:val="7364B9C249C44C16A6761AF83C9BD8AC"/>
+        </w:placeholder>
+      </w:sdtPr>
+      <w:sdtEndPr>
+        <w:rPr>
+          <w:color w:val="002042"/>
+          <w:sz w:val="36"/>
+        </w:rPr>
+      </w:sdtEndPr>
+      <w:sdtContent>
+        <w:p>
+          <w:pPr>
+            <w:jc w:val="center"/>
+            <w:rPr>
+              <w:b/>
+              <w:color w:val="002042"/>
+              <w:sz w:val="36"/>
+            </w:rPr>
+          </w:pPr>
+          <w:r>
+            <w:rPr>
+              <w:b/>
+              <w:color w:val="002042"/>
+              <w:sz w:val="36"/>
+            </w:rPr>
+            <w:t>Bases de Datos I</w:t>
+          </w:r>
+        </w:p>
+      </w:sdtContent>
+    </w:sdt>
+    <w:p>
+      <w:pPr>
+        <w:jc w:val="center"/>
+        <w:rPr>
+          <w:b/>
+          <w:color w:val="002042"/>
+          <w:sz w:val="36"/>
+        </w:rPr>
+      </w:pPr>
+    </w:p>
+    <w:p>
+      <w:pPr>
+        <w:jc w:val="center"/>
+        <w:rPr>
+          <w:b/>
+          <w:color w:val="002042"/>
+          <w:sz w:val="36"/>
+        </w:rPr>
+      </w:pPr>
+      <w:r>
+        <w:rPr>
+          <w:b/>
+          <w:color w:val="002042"/>
+          <w:sz w:val="36"/>
+        </w:rPr>
+        <w:t>Ingeniero Oscar Hernández</w:t>
+      </w:r>
+    </w:p>
     <w:p>
       <w:pPr>
         <w:rPr>
@@ -34,7 +674,11 @@
     <w:sdt>
       <w:sdtPr>
         <w:rPr>
-          <w:lang w:val="es-ES"/>
+          <w:rFonts w:asciiTheme="minorHAnsi" w:eastAsiaTheme="minorHAnsi" w:hAnsiTheme="minorHAnsi" w:cstheme="minorBidi"/>
+          <w:color w:val="auto"/>
+          <w:sz w:val="22"/>
+          <w:szCs w:val="22"/>
+          <w:lang w:val="es-ES" w:eastAsia="en-US"/>
         </w:rPr>
         <w:id w:val="1849911614"/>
         <w:docPartObj>
@@ -44,13 +688,8 @@
       </w:sdtPr>
       <w:sdtEndPr>
         <w:rPr>
-          <w:rFonts w:asciiTheme="minorHAnsi" w:eastAsiaTheme="minorHAnsi" w:hAnsiTheme="minorHAnsi" w:cstheme="minorBidi"/>
           <w:b/>
           <w:bCs/>
-          <w:color w:val="auto"/>
-          <w:sz w:val="22"/>
-          <w:szCs w:val="22"/>
-          <w:lang w:eastAsia="en-US"/>
         </w:rPr>
       </w:sdtEndPr>
       <w:sdtContent>
@@ -76,6 +715,7 @@
             <w:tabs>
               <w:tab w:val="right" w:leader="dot" w:pos="8494"/>
             </w:tabs>
+            <w:spacing w:line="480" w:lineRule="auto"/>
             <w:rPr>
               <w:rFonts w:eastAsiaTheme="minorEastAsia"/>
               <w:noProof/>
@@ -99,7 +739,23 @@
                 <w:noProof/>
                 <w:sz w:val="24"/>
               </w:rPr>
-              <w:t>Bitácora de Cambios.</w:t>
+              <w:t>Bitácora de</w:t>
+            </w:r>
+            <w:r>
+              <w:rPr>
+                <w:rStyle w:val="Hipervnculo"/>
+                <w:noProof/>
+                <w:sz w:val="24"/>
+              </w:rPr>
+              <w:t xml:space="preserve"> </w:t>
+            </w:r>
+            <w:r>
+              <w:rPr>
+                <w:rStyle w:val="Hipervnculo"/>
+                <w:noProof/>
+                <w:sz w:val="24"/>
+              </w:rPr>
+              <w:t>Cambios.</w:t>
             </w:r>
             <w:r>
               <w:rPr>
@@ -164,6 +820,7 @@
             <w:tabs>
               <w:tab w:val="right" w:leader="dot" w:pos="8494"/>
             </w:tabs>
+            <w:spacing w:line="480" w:lineRule="auto"/>
             <w:rPr>
               <w:rFonts w:eastAsiaTheme="minorEastAsia"/>
               <w:noProof/>
@@ -243,6 +900,7 @@
             <w:tabs>
               <w:tab w:val="right" w:leader="dot" w:pos="8494"/>
             </w:tabs>
+            <w:spacing w:line="480" w:lineRule="auto"/>
             <w:rPr>
               <w:rFonts w:eastAsiaTheme="minorEastAsia"/>
               <w:noProof/>
@@ -322,6 +980,7 @@
             <w:tabs>
               <w:tab w:val="right" w:leader="dot" w:pos="8494"/>
             </w:tabs>
+            <w:spacing w:line="480" w:lineRule="auto"/>
             <w:rPr>
               <w:rFonts w:eastAsiaTheme="minorEastAsia"/>
               <w:noProof/>
@@ -401,6 +1060,7 @@
             <w:tabs>
               <w:tab w:val="right" w:leader="dot" w:pos="8494"/>
             </w:tabs>
+            <w:spacing w:line="480" w:lineRule="auto"/>
             <w:rPr>
               <w:rFonts w:eastAsiaTheme="minorEastAsia"/>
               <w:noProof/>
@@ -480,6 +1140,7 @@
             <w:tabs>
               <w:tab w:val="right" w:leader="dot" w:pos="8494"/>
             </w:tabs>
+            <w:spacing w:line="480" w:lineRule="auto"/>
             <w:rPr>
               <w:rFonts w:eastAsiaTheme="minorEastAsia"/>
               <w:noProof/>
@@ -559,6 +1220,7 @@
             <w:tabs>
               <w:tab w:val="right" w:leader="dot" w:pos="8494"/>
             </w:tabs>
+            <w:spacing w:line="480" w:lineRule="auto"/>
             <w:rPr>
               <w:rFonts w:eastAsiaTheme="minorEastAsia"/>
               <w:noProof/>
@@ -574,25 +1236,7 @@
                 <w:noProof/>
                 <w:sz w:val="24"/>
               </w:rPr>
-              <w:t>Descripci</w:t>
-            </w:r>
-            <w:r>
-              <w:rPr>
-                <w:rStyle w:val="Hipervnculo"/>
-                <w:rFonts w:ascii="Calibri" w:hAnsi="Calibri" w:cs="Calibri"/>
-                <w:noProof/>
-                <w:sz w:val="24"/>
-              </w:rPr>
-              <w:t>ó</w:t>
-            </w:r>
-            <w:r>
-              <w:rPr>
-                <w:rStyle w:val="Hipervnculo"/>
-                <w:rFonts w:ascii="Calibri" w:hAnsi="Calibri" w:cs="Calibri"/>
-                <w:noProof/>
-                <w:sz w:val="24"/>
-              </w:rPr>
-              <w:t>n de los módulos</w:t>
+              <w:t>Descripción de los módulos</w:t>
             </w:r>
             <w:r>
               <w:rPr>
@@ -657,6 +1301,7 @@
             <w:tabs>
               <w:tab w:val="right" w:leader="dot" w:pos="8494"/>
             </w:tabs>
+            <w:spacing w:line="480" w:lineRule="auto"/>
             <w:rPr>
               <w:rFonts w:eastAsiaTheme="minorEastAsia"/>
               <w:noProof/>
@@ -737,6 +1382,7 @@
             <w:tabs>
               <w:tab w:val="right" w:leader="dot" w:pos="8494"/>
             </w:tabs>
+            <w:spacing w:line="480" w:lineRule="auto"/>
             <w:rPr>
               <w:rFonts w:eastAsiaTheme="minorEastAsia"/>
               <w:noProof/>
@@ -817,6 +1463,7 @@
             <w:tabs>
               <w:tab w:val="right" w:leader="dot" w:pos="8494"/>
             </w:tabs>
+            <w:spacing w:line="480" w:lineRule="auto"/>
             <w:rPr>
               <w:rFonts w:eastAsiaTheme="minorEastAsia"/>
               <w:noProof/>
@@ -892,7 +1539,12 @@
         </w:p>
         <w:p>
           <w:pPr>
-            <w:spacing w:line="600" w:lineRule="auto"/>
+            <w:spacing w:line="480" w:lineRule="auto"/>
+            <w:rPr>
+              <w:b/>
+              <w:bCs/>
+              <w:lang w:val="es-ES"/>
+            </w:rPr>
           </w:pPr>
           <w:r>
             <w:rPr>
@@ -905,290 +1557,19 @@
         </w:p>
       </w:sdtContent>
     </w:sdt>
+    <w:bookmarkStart w:id="1" w:name="_Toc508486165" w:displacedByCustomXml="prev"/>
+    <w:bookmarkStart w:id="2" w:name="_Toc508485382" w:displacedByCustomXml="prev"/>
     <w:p>
       <w:pPr>
         <w:rPr>
           <w:b/>
-          <w:sz w:val="24"/>
-        </w:rPr>
-      </w:pPr>
-      <w:r>
-        <w:rPr>
-          <w:b/>
-          <w:sz w:val="24"/>
-        </w:rPr>
-        <w:br w:type="page"/>
-      </w:r>
-    </w:p>
-    <w:p>
-      <w:pPr>
-        <w:spacing w:after="360"/>
-        <w:outlineLvl w:val="0"/>
-        <w:rPr>
-          <w:b/>
           <w:sz w:val="28"/>
         </w:rPr>
-      </w:pPr>
-      <w:bookmarkStart w:id="0" w:name="_Toc508485382"/>
-      <w:bookmarkStart w:id="1" w:name="_Toc508486165"/>
-      <w:r>
-        <w:rPr>
-          <w:b/>
-          <w:sz w:val="28"/>
-        </w:rPr>
-        <w:lastRenderedPageBreak/>
-        <w:t>Bitácora de Cambios.</w:t>
-      </w:r>
-      <w:bookmarkEnd w:id="0"/>
-      <w:bookmarkEnd w:id="1"/>
-    </w:p>
-    <w:tbl>
-      <w:tblPr>
-        <w:tblStyle w:val="Ttulo1Car"/>
-        <w:tblpPr w:leftFromText="141" w:rightFromText="141" w:vertAnchor="text" w:horzAnchor="margin" w:tblpXSpec="center" w:tblpY="280"/>
-        <w:tblW w:w="0" w:type="auto"/>
-        <w:tblLook w:val="04A0" w:firstRow="1" w:lastRow="0" w:firstColumn="1" w:lastColumn="0" w:noHBand="0" w:noVBand="1"/>
-      </w:tblPr>
-      <w:tblGrid>
-        <w:gridCol w:w="896"/>
-        <w:gridCol w:w="1367"/>
-        <w:gridCol w:w="1334"/>
-        <w:gridCol w:w="3202"/>
-      </w:tblGrid>
-      <w:tr>
-        <w:trPr>
-          <w:trHeight w:val="300"/>
-        </w:trPr>
-        <w:tc>
-          <w:tcPr>
-            <w:tcW w:w="896" w:type="dxa"/>
-            <w:noWrap/>
-            <w:hideMark/>
-          </w:tcPr>
-          <w:p>
-            <w:r>
-              <w:t>Versión</w:t>
-            </w:r>
-          </w:p>
-        </w:tc>
-        <w:tc>
-          <w:tcPr>
-            <w:tcW w:w="1367" w:type="dxa"/>
-            <w:noWrap/>
-            <w:hideMark/>
-          </w:tcPr>
-          <w:p>
-            <w:r>
-              <w:t>Fecha</w:t>
-            </w:r>
-          </w:p>
-        </w:tc>
-        <w:tc>
-          <w:tcPr>
-            <w:tcW w:w="1334" w:type="dxa"/>
-            <w:noWrap/>
-            <w:hideMark/>
-          </w:tcPr>
-          <w:p>
-            <w:r>
-              <w:t>Usuario</w:t>
-            </w:r>
-          </w:p>
-        </w:tc>
-        <w:tc>
-          <w:tcPr>
-            <w:tcW w:w="3202" w:type="dxa"/>
-            <w:noWrap/>
-            <w:hideMark/>
-          </w:tcPr>
-          <w:p>
-            <w:r>
-              <w:t>Descripción del cambio</w:t>
-            </w:r>
-          </w:p>
-        </w:tc>
-      </w:tr>
-      <w:tr>
-        <w:trPr>
-          <w:trHeight w:val="300"/>
-        </w:trPr>
-        <w:tc>
-          <w:tcPr>
-            <w:tcW w:w="896" w:type="dxa"/>
-            <w:noWrap/>
-            <w:hideMark/>
-          </w:tcPr>
-          <w:p>
-            <w:r>
-              <w:t>1</w:t>
-            </w:r>
-            <w:r>
-              <w:t>.0</w:t>
-            </w:r>
-          </w:p>
-        </w:tc>
-        <w:tc>
-          <w:tcPr>
-            <w:tcW w:w="1367" w:type="dxa"/>
-            <w:noWrap/>
-            <w:hideMark/>
-          </w:tcPr>
-          <w:p>
-            <w:r>
-              <w:t>12/mar/</w:t>
-            </w:r>
-            <w:r>
-              <w:t>18</w:t>
-            </w:r>
-          </w:p>
-        </w:tc>
-        <w:tc>
-          <w:tcPr>
-            <w:tcW w:w="1334" w:type="dxa"/>
-            <w:noWrap/>
-            <w:hideMark/>
-          </w:tcPr>
-          <w:p>
-            <w:r>
-              <w:t>O</w:t>
-            </w:r>
-            <w:r>
-              <w:t>H</w:t>
-            </w:r>
-            <w:r>
-              <w:t>ernandez</w:t>
-            </w:r>
-          </w:p>
-        </w:tc>
-        <w:tc>
-          <w:tcPr>
-            <w:tcW w:w="3202" w:type="dxa"/>
-            <w:noWrap/>
-            <w:hideMark/>
-          </w:tcPr>
-          <w:p>
-            <w:r>
-              <w:t>Creación del documento</w:t>
-            </w:r>
-          </w:p>
-        </w:tc>
-      </w:tr>
-    </w:tbl>
-    <w:p/>
-    <w:p/>
-    <w:p/>
-    <w:p>
-      <w:pPr>
-        <w:spacing w:after="360"/>
-        <w:outlineLvl w:val="0"/>
-        <w:rPr>
-          <w:b/>
-          <w:sz w:val="28"/>
-        </w:rPr>
-      </w:pPr>
-      <w:bookmarkStart w:id="2" w:name="_Toc508485383"/>
-      <w:bookmarkStart w:id="3" w:name="_Toc508486166"/>
-      <w:r>
-        <w:rPr>
-          <w:b/>
-          <w:sz w:val="28"/>
-        </w:rPr>
-        <w:t>Introducción.</w:t>
-      </w:r>
-      <w:bookmarkEnd w:id="2"/>
-      <w:bookmarkEnd w:id="3"/>
-    </w:p>
-    <w:p>
-      <w:pPr>
-        <w:spacing w:after="360"/>
-        <w:outlineLvl w:val="0"/>
-        <w:rPr>
-          <w:b/>
-          <w:sz w:val="28"/>
-        </w:rPr>
-      </w:pPr>
-      <w:bookmarkStart w:id="4" w:name="_Toc508485384"/>
-      <w:bookmarkStart w:id="5" w:name="_Toc508486167"/>
-      <w:r>
-        <w:rPr>
-          <w:b/>
-          <w:sz w:val="28"/>
-        </w:rPr>
-        <w:t>Objetivos del Proyecto.</w:t>
-      </w:r>
-      <w:bookmarkEnd w:id="4"/>
-      <w:bookmarkEnd w:id="5"/>
-    </w:p>
-    <w:p>
-      <w:pPr>
-        <w:pStyle w:val="Prrafodelista"/>
-        <w:numPr>
-          <w:ilvl w:val="0"/>
-          <w:numId w:val="2"/>
-        </w:numPr>
-        <w:rPr>
-          <w:sz w:val="24"/>
-        </w:rPr>
-      </w:pPr>
-      <w:r>
-        <w:rPr>
-          <w:sz w:val="24"/>
-        </w:rPr>
-        <w:t>Uno</w:t>
-      </w:r>
-    </w:p>
-    <w:p>
-      <w:pPr>
-        <w:pStyle w:val="Prrafodelista"/>
-        <w:numPr>
-          <w:ilvl w:val="0"/>
-          <w:numId w:val="2"/>
-        </w:numPr>
-        <w:rPr>
-          <w:sz w:val="24"/>
-        </w:rPr>
-      </w:pPr>
-      <w:r>
-        <w:rPr>
-          <w:sz w:val="24"/>
-        </w:rPr>
-        <w:t>Dos</w:t>
-      </w:r>
-    </w:p>
-    <w:p>
-      <w:pPr>
-        <w:pStyle w:val="Prrafodelista"/>
-        <w:numPr>
-          <w:ilvl w:val="0"/>
-          <w:numId w:val="2"/>
-        </w:numPr>
-        <w:rPr>
-          <w:sz w:val="24"/>
-        </w:rPr>
-      </w:pPr>
-      <w:r>
-        <w:rPr>
-          <w:sz w:val="24"/>
-        </w:rPr>
-        <w:t>Tres</w:t>
-      </w:r>
-    </w:p>
-    <w:p>
-      <w:pPr>
-        <w:ind w:left="360"/>
-        <w:rPr>
-          <w:sz w:val="24"/>
-        </w:rPr>
-      </w:pPr>
-    </w:p>
-    <w:p>
-      <w:pPr>
-        <w:rPr>
-          <w:sz w:val="24"/>
-        </w:rPr>
         <w:sectPr>
+          <w:footerReference w:type="default" r:id="rId11"/>
           <w:pgSz w:w="11906" w:h="16838"/>
           <w:pgMar w:top="1417" w:right="1701" w:bottom="1417" w:left="1701" w:header="708" w:footer="708" w:gutter="0"/>
+          <w:pgNumType w:fmt="upperRoman"/>
           <w:cols w:space="708"/>
           <w:docGrid w:linePitch="360"/>
         </w:sectPr>
@@ -1203,8 +1584,350 @@
           <w:sz w:val="28"/>
         </w:rPr>
       </w:pPr>
-      <w:bookmarkStart w:id="6" w:name="_Toc508485385"/>
-      <w:bookmarkStart w:id="7" w:name="_Toc508486168"/>
+      <w:r>
+        <w:rPr>
+          <w:b/>
+          <w:sz w:val="28"/>
+        </w:rPr>
+        <w:lastRenderedPageBreak/>
+        <w:t>Bitácora de Cambios</w:t>
+      </w:r>
+      <w:bookmarkEnd w:id="2"/>
+      <w:bookmarkEnd w:id="1"/>
+    </w:p>
+    <w:tbl>
+      <w:tblPr>
+        <w:tblpPr w:leftFromText="141" w:rightFromText="141" w:vertAnchor="text" w:horzAnchor="margin" w:tblpXSpec="center" w:tblpY="280"/>
+        <w:tblW w:w="0" w:type="auto"/>
+        <w:tblBorders>
+          <w:top w:val="single" w:sz="4" w:space="0" w:color="auto"/>
+          <w:left w:val="single" w:sz="4" w:space="0" w:color="auto"/>
+          <w:bottom w:val="single" w:sz="4" w:space="0" w:color="auto"/>
+          <w:right w:val="single" w:sz="4" w:space="0" w:color="auto"/>
+          <w:insideH w:val="single" w:sz="4" w:space="0" w:color="auto"/>
+          <w:insideV w:val="single" w:sz="4" w:space="0" w:color="auto"/>
+        </w:tblBorders>
+        <w:tblLook w:val="04A0" w:firstRow="1" w:lastRow="0" w:firstColumn="1" w:lastColumn="0" w:noHBand="0" w:noVBand="1"/>
+      </w:tblPr>
+      <w:tblGrid>
+        <w:gridCol w:w="896"/>
+        <w:gridCol w:w="1367"/>
+        <w:gridCol w:w="1334"/>
+        <w:gridCol w:w="3202"/>
+      </w:tblGrid>
+      <w:tr>
+        <w:trPr>
+          <w:trHeight w:val="300"/>
+        </w:trPr>
+        <w:tc>
+          <w:tcPr>
+            <w:tcW w:w="896" w:type="dxa"/>
+            <w:shd w:val="clear" w:color="auto" w:fill="E7E6E6" w:themeFill="background2"/>
+            <w:noWrap/>
+            <w:vAlign w:val="center"/>
+            <w:hideMark/>
+          </w:tcPr>
+          <w:p>
+            <w:pPr>
+              <w:jc w:val="center"/>
+            </w:pPr>
+            <w:r>
+              <w:t>Versión</w:t>
+            </w:r>
+          </w:p>
+        </w:tc>
+        <w:tc>
+          <w:tcPr>
+            <w:tcW w:w="1367" w:type="dxa"/>
+            <w:shd w:val="clear" w:color="auto" w:fill="E7E6E6" w:themeFill="background2"/>
+            <w:noWrap/>
+            <w:vAlign w:val="center"/>
+            <w:hideMark/>
+          </w:tcPr>
+          <w:p>
+            <w:pPr>
+              <w:jc w:val="center"/>
+            </w:pPr>
+            <w:r>
+              <w:t>Fecha</w:t>
+            </w:r>
+          </w:p>
+        </w:tc>
+        <w:tc>
+          <w:tcPr>
+            <w:tcW w:w="1334" w:type="dxa"/>
+            <w:shd w:val="clear" w:color="auto" w:fill="E7E6E6" w:themeFill="background2"/>
+            <w:noWrap/>
+            <w:vAlign w:val="center"/>
+            <w:hideMark/>
+          </w:tcPr>
+          <w:p>
+            <w:pPr>
+              <w:jc w:val="center"/>
+            </w:pPr>
+            <w:r>
+              <w:t>Usuario</w:t>
+            </w:r>
+          </w:p>
+        </w:tc>
+        <w:tc>
+          <w:tcPr>
+            <w:tcW w:w="3202" w:type="dxa"/>
+            <w:shd w:val="clear" w:color="auto" w:fill="E7E6E6" w:themeFill="background2"/>
+            <w:noWrap/>
+            <w:vAlign w:val="center"/>
+            <w:hideMark/>
+          </w:tcPr>
+          <w:p>
+            <w:pPr>
+              <w:jc w:val="center"/>
+            </w:pPr>
+            <w:r>
+              <w:t>Descripción del cambio</w:t>
+            </w:r>
+          </w:p>
+        </w:tc>
+      </w:tr>
+      <w:tr>
+        <w:trPr>
+          <w:trHeight w:val="300"/>
+        </w:trPr>
+        <w:tc>
+          <w:tcPr>
+            <w:tcW w:w="896" w:type="dxa"/>
+            <w:noWrap/>
+            <w:vAlign w:val="bottom"/>
+            <w:hideMark/>
+          </w:tcPr>
+          <w:p>
+            <w:pPr>
+              <w:jc w:val="center"/>
+            </w:pPr>
+            <w:r>
+              <w:t>1</w:t>
+            </w:r>
+            <w:r>
+              <w:t>.0</w:t>
+            </w:r>
+          </w:p>
+        </w:tc>
+        <w:tc>
+          <w:tcPr>
+            <w:tcW w:w="1367" w:type="dxa"/>
+            <w:noWrap/>
+            <w:vAlign w:val="bottom"/>
+            <w:hideMark/>
+          </w:tcPr>
+          <w:p>
+            <w:pPr>
+              <w:jc w:val="center"/>
+            </w:pPr>
+            <w:r>
+              <w:t>12/mar/</w:t>
+            </w:r>
+            <w:r>
+              <w:t>18</w:t>
+            </w:r>
+          </w:p>
+        </w:tc>
+        <w:tc>
+          <w:tcPr>
+            <w:tcW w:w="1334" w:type="dxa"/>
+            <w:noWrap/>
+            <w:vAlign w:val="bottom"/>
+            <w:hideMark/>
+          </w:tcPr>
+          <w:p>
+            <w:pPr>
+              <w:jc w:val="center"/>
+            </w:pPr>
+            <w:r>
+              <w:t>O</w:t>
+            </w:r>
+            <w:r>
+              <w:t>H</w:t>
+            </w:r>
+            <w:r>
+              <w:t>ernandez</w:t>
+            </w:r>
+          </w:p>
+        </w:tc>
+        <w:tc>
+          <w:tcPr>
+            <w:tcW w:w="3202" w:type="dxa"/>
+            <w:noWrap/>
+            <w:vAlign w:val="bottom"/>
+            <w:hideMark/>
+          </w:tcPr>
+          <w:p>
+            <w:pPr>
+              <w:jc w:val="center"/>
+            </w:pPr>
+            <w:r>
+              <w:t>Creación del documento</w:t>
+            </w:r>
+          </w:p>
+        </w:tc>
+      </w:tr>
+    </w:tbl>
+    <w:p/>
+    <w:p/>
+    <w:p/>
+    <w:p>
+      <w:pPr>
+        <w:spacing w:before="720" w:after="360"/>
+        <w:outlineLvl w:val="0"/>
+        <w:rPr>
+          <w:b/>
+          <w:sz w:val="28"/>
+        </w:rPr>
+      </w:pPr>
+      <w:bookmarkStart w:id="3" w:name="_Toc508485383"/>
+      <w:bookmarkStart w:id="4" w:name="_Toc508486166"/>
+      <w:r>
+        <w:rPr>
+          <w:b/>
+          <w:sz w:val="28"/>
+        </w:rPr>
+        <w:t>Introducción.</w:t>
+      </w:r>
+      <w:bookmarkEnd w:id="3"/>
+      <w:bookmarkEnd w:id="4"/>
+    </w:p>
+    <w:p>
+      <w:pPr>
+        <w:spacing w:after="360"/>
+        <w:outlineLvl w:val="0"/>
+        <w:rPr>
+          <w:b/>
+          <w:sz w:val="28"/>
+        </w:rPr>
+      </w:pPr>
+      <w:bookmarkStart w:id="5" w:name="_Toc508485384"/>
+      <w:bookmarkStart w:id="6" w:name="_Toc508486167"/>
+      <w:r>
+        <w:rPr>
+          <w:b/>
+          <w:sz w:val="28"/>
+        </w:rPr>
+        <w:t>Objetivos del Proyecto.</w:t>
+      </w:r>
+      <w:bookmarkEnd w:id="5"/>
+      <w:bookmarkEnd w:id="6"/>
+    </w:p>
+    <w:p>
+      <w:pPr>
+        <w:pStyle w:val="Prrafodelista"/>
+        <w:numPr>
+          <w:ilvl w:val="0"/>
+          <w:numId w:val="10"/>
+        </w:numPr>
+        <w:rPr>
+          <w:sz w:val="24"/>
+        </w:rPr>
+      </w:pPr>
+      <w:r>
+        <w:rPr>
+          <w:sz w:val="24"/>
+        </w:rPr>
+        <w:t xml:space="preserve">Poner en </w:t>
+      </w:r>
+      <w:r>
+        <w:rPr>
+          <w:sz w:val="24"/>
+        </w:rPr>
+        <w:t>práctica</w:t>
+      </w:r>
+      <w:r>
+        <w:rPr>
+          <w:sz w:val="24"/>
+        </w:rPr>
+        <w:t xml:space="preserve"> los conocimientos aprendidos en la clase de Bases de datos.</w:t>
+      </w:r>
+    </w:p>
+    <w:p>
+      <w:pPr>
+        <w:pStyle w:val="Prrafodelista"/>
+        <w:numPr>
+          <w:ilvl w:val="0"/>
+          <w:numId w:val="10"/>
+        </w:numPr>
+        <w:rPr>
+          <w:sz w:val="24"/>
+        </w:rPr>
+      </w:pPr>
+      <w:r>
+        <w:rPr>
+          <w:sz w:val="24"/>
+        </w:rPr>
+        <w:t>Elaborar una base de datos funcional y que cubra las necesidades de una librería.</w:t>
+      </w:r>
+    </w:p>
+    <w:p>
+      <w:pPr>
+        <w:pStyle w:val="Prrafodelista"/>
+        <w:numPr>
+          <w:ilvl w:val="0"/>
+          <w:numId w:val="10"/>
+        </w:numPr>
+        <w:rPr>
+          <w:sz w:val="24"/>
+        </w:rPr>
+      </w:pPr>
+      <w:r>
+        <w:rPr>
+          <w:sz w:val="24"/>
+        </w:rPr>
+        <w:t>Desarrollar un aplicativo que implemente la base de datos elaborada.</w:t>
+      </w:r>
+    </w:p>
+    <w:p>
+      <w:pPr>
+        <w:pStyle w:val="Prrafodelista"/>
+        <w:ind w:left="1068"/>
+        <w:rPr>
+          <w:sz w:val="24"/>
+        </w:rPr>
+      </w:pPr>
+    </w:p>
+    <w:p>
+      <w:pPr>
+        <w:spacing w:after="360"/>
+        <w:outlineLvl w:val="0"/>
+        <w:rPr>
+          <w:b/>
+          <w:sz w:val="28"/>
+        </w:rPr>
+      </w:pPr>
+    </w:p>
+    <w:p>
+      <w:pPr>
+        <w:spacing w:after="360"/>
+        <w:outlineLvl w:val="0"/>
+        <w:rPr>
+          <w:b/>
+          <w:sz w:val="28"/>
+        </w:rPr>
+        <w:sectPr>
+          <w:pgSz w:w="11906" w:h="16838"/>
+          <w:pgMar w:top="1417" w:right="1701" w:bottom="1417" w:left="1701" w:header="708" w:footer="708" w:gutter="0"/>
+          <w:pgNumType w:start="3"/>
+          <w:cols w:space="708"/>
+          <w:docGrid w:linePitch="360"/>
+        </w:sectPr>
+      </w:pPr>
+    </w:p>
+    <w:p>
+      <w:pPr>
+        <w:spacing w:after="360"/>
+        <w:outlineLvl w:val="0"/>
+        <w:rPr>
+          <w:b/>
+          <w:sz w:val="28"/>
+        </w:rPr>
+      </w:pPr>
+      <w:bookmarkStart w:id="7" w:name="_Toc508485385"/>
+      <w:bookmarkStart w:id="8" w:name="_Toc508486168"/>
       <w:r>
         <w:rPr>
           <w:b/>
@@ -1213,8 +1936,8 @@
         <w:lastRenderedPageBreak/>
         <w:t>Modelo Entidad-Relación.</w:t>
       </w:r>
-      <w:bookmarkEnd w:id="6"/>
       <w:bookmarkEnd w:id="7"/>
+      <w:bookmarkEnd w:id="8"/>
     </w:p>
     <w:p>
       <w:pPr>
@@ -1234,8 +1957,8 @@
         </w:rPr>
         <w:drawing>
           <wp:inline distT="0" distB="0" distL="0" distR="0">
-            <wp:extent cx="9815830" cy="6157595"/>
-            <wp:effectExtent l="0" t="0" r="0" b="0"/>
+            <wp:extent cx="9752330" cy="5903595"/>
+            <wp:effectExtent l="0" t="0" r="1270" b="1905"/>
             <wp:docPr id="2" name="Imagen 2"/>
             <wp:cNvGraphicFramePr>
               <a:graphicFrameLocks xmlns:a="http://schemas.openxmlformats.org/drawingml/2006/main" noChangeAspect="1"/>
@@ -1248,7 +1971,7 @@
                     <pic:cNvPicPr/>
                   </pic:nvPicPr>
                   <pic:blipFill>
-                    <a:blip r:embed="rId8">
+                    <a:blip r:embed="rId12">
                       <a:extLst>
                         <a:ext uri="{28A0092B-C50C-407E-A947-70E740481C1C}">
                           <a14:useLocalDpi xmlns:a14="http://schemas.microsoft.com/office/drawing/2010/main" val="0"/>
@@ -1262,7 +1985,7 @@
                   <pic:spPr>
                     <a:xfrm>
                       <a:off x="0" y="0"/>
-                      <a:ext cx="9829997" cy="6166482"/>
+                      <a:ext cx="9752999" cy="5904000"/>
                     </a:xfrm>
                     <a:prstGeom prst="rect">
                       <a:avLst/>
@@ -1284,8 +2007,8 @@
           <w:sz w:val="28"/>
         </w:rPr>
       </w:pPr>
-      <w:bookmarkStart w:id="8" w:name="_Toc508485386"/>
-      <w:bookmarkStart w:id="9" w:name="_Toc508486169"/>
+      <w:bookmarkStart w:id="9" w:name="_Toc508485386"/>
+      <w:bookmarkStart w:id="10" w:name="_Toc508486169"/>
       <w:r>
         <w:rPr>
           <w:b/>
@@ -1294,8 +2017,8 @@
         <w:lastRenderedPageBreak/>
         <w:t>Modelo Relacional</w:t>
       </w:r>
-      <w:bookmarkEnd w:id="8"/>
       <w:bookmarkEnd w:id="9"/>
+      <w:bookmarkEnd w:id="10"/>
     </w:p>
     <w:p>
       <w:pPr>
@@ -1342,8 +2065,8 @@
           <w:sz w:val="28"/>
         </w:rPr>
       </w:pPr>
-      <w:bookmarkStart w:id="10" w:name="_Toc508485387"/>
-      <w:bookmarkStart w:id="11" w:name="_Toc508486170"/>
+      <w:bookmarkStart w:id="11" w:name="_Toc508485387"/>
+      <w:bookmarkStart w:id="12" w:name="_Toc508486170"/>
       <w:r>
         <w:rPr>
           <w:b/>
@@ -1351,8 +2074,8 @@
         </w:rPr>
         <w:t>Diccionario de Datos</w:t>
       </w:r>
-      <w:bookmarkEnd w:id="10"/>
       <w:bookmarkEnd w:id="11"/>
+      <w:bookmarkEnd w:id="12"/>
     </w:p>
     <w:p>
       <w:pPr>
@@ -1364,7 +2087,7 @@
           <w:sz w:val="24"/>
         </w:rPr>
       </w:pPr>
-      <w:bookmarkStart w:id="12" w:name="_Toc508486171"/>
+      <w:bookmarkStart w:id="13" w:name="_Toc508486171"/>
       <w:r>
         <w:rPr>
           <w:rFonts w:ascii="Calibri" w:hAnsi="Calibri" w:cs="Calibri"/>
@@ -1373,11 +2096,20 @@
         </w:rPr>
         <w:t>Descripción de los módulos</w:t>
       </w:r>
-      <w:bookmarkEnd w:id="12"/>
+      <w:bookmarkEnd w:id="13"/>
     </w:p>
     <w:tbl>
       <w:tblPr>
         <w:tblW w:w="5000" w:type="pct"/>
+        <w:tblBorders>
+          <w:top w:val="single" w:sz="4" w:space="0" w:color="auto"/>
+          <w:left w:val="single" w:sz="4" w:space="0" w:color="auto"/>
+          <w:bottom w:val="single" w:sz="4" w:space="0" w:color="auto"/>
+          <w:right w:val="single" w:sz="4" w:space="0" w:color="auto"/>
+          <w:insideH w:val="single" w:sz="4" w:space="0" w:color="auto"/>
+          <w:insideV w:val="single" w:sz="4" w:space="0" w:color="auto"/>
+        </w:tblBorders>
+        <w:tblLayout w:type="fixed"/>
         <w:tblCellMar>
           <w:left w:w="70" w:type="dxa"/>
           <w:right w:w="70" w:type="dxa"/>
@@ -1385,8 +2117,8 @@
         <w:tblLook w:val="04A0" w:firstRow="1" w:lastRow="0" w:firstColumn="1" w:lastColumn="0" w:noHBand="0" w:noVBand="1"/>
       </w:tblPr>
       <w:tblGrid>
-        <w:gridCol w:w="1478"/>
-        <w:gridCol w:w="7016"/>
+        <w:gridCol w:w="1981"/>
+        <w:gridCol w:w="6513"/>
       </w:tblGrid>
       <w:tr>
         <w:trPr>
@@ -1394,13 +2126,7 @@
         </w:trPr>
         <w:tc>
           <w:tcPr>
-            <w:tcW w:w="678" w:type="pct"/>
-            <w:tcBorders>
-              <w:top w:val="single" w:sz="4" w:space="0" w:color="auto"/>
-              <w:left w:val="single" w:sz="4" w:space="0" w:color="auto"/>
-              <w:bottom w:val="single" w:sz="4" w:space="0" w:color="auto"/>
-              <w:right w:val="single" w:sz="4" w:space="0" w:color="auto"/>
-            </w:tcBorders>
+            <w:tcW w:w="1166" w:type="pct"/>
             <w:shd w:val="clear" w:color="000000" w:fill="E7E6E6"/>
             <w:noWrap/>
             <w:vAlign w:val="bottom"/>
@@ -1412,13 +2138,15 @@
               <w:rPr>
                 <w:rFonts w:ascii="Calibri" w:eastAsia="Times New Roman" w:hAnsi="Calibri" w:cs="Calibri"/>
                 <w:color w:val="000000"/>
-                <w:lang w:eastAsia="es-HN"/>
-              </w:rPr>
-            </w:pPr>
-            <w:r>
-              <w:rPr>
-                <w:rFonts w:ascii="Calibri" w:eastAsia="Times New Roman" w:hAnsi="Calibri" w:cs="Calibri"/>
-                <w:color w:val="000000"/>
+                <w:sz w:val="24"/>
+                <w:lang w:eastAsia="es-HN"/>
+              </w:rPr>
+            </w:pPr>
+            <w:r>
+              <w:rPr>
+                <w:rFonts w:ascii="Calibri" w:eastAsia="Times New Roman" w:hAnsi="Calibri" w:cs="Calibri"/>
+                <w:color w:val="000000"/>
+                <w:sz w:val="24"/>
                 <w:lang w:eastAsia="es-HN"/>
               </w:rPr>
               <w:t xml:space="preserve">Módulo </w:t>
@@ -1427,13 +2155,7 @@
         </w:tc>
         <w:tc>
           <w:tcPr>
-            <w:tcW w:w="4322" w:type="pct"/>
-            <w:tcBorders>
-              <w:top w:val="single" w:sz="4" w:space="0" w:color="auto"/>
-              <w:left w:val="nil"/>
-              <w:bottom w:val="single" w:sz="4" w:space="0" w:color="auto"/>
-              <w:right w:val="single" w:sz="4" w:space="0" w:color="auto"/>
-            </w:tcBorders>
+            <w:tcW w:w="3834" w:type="pct"/>
             <w:shd w:val="clear" w:color="000000" w:fill="E7E6E6"/>
             <w:noWrap/>
             <w:vAlign w:val="bottom"/>
@@ -1445,13 +2167,15 @@
               <w:rPr>
                 <w:rFonts w:ascii="Calibri" w:eastAsia="Times New Roman" w:hAnsi="Calibri" w:cs="Calibri"/>
                 <w:color w:val="000000"/>
-                <w:lang w:eastAsia="es-HN"/>
-              </w:rPr>
-            </w:pPr>
-            <w:r>
-              <w:rPr>
-                <w:rFonts w:ascii="Calibri" w:eastAsia="Times New Roman" w:hAnsi="Calibri" w:cs="Calibri"/>
-                <w:color w:val="000000"/>
+                <w:sz w:val="24"/>
+                <w:lang w:eastAsia="es-HN"/>
+              </w:rPr>
+            </w:pPr>
+            <w:r>
+              <w:rPr>
+                <w:rFonts w:ascii="Calibri" w:eastAsia="Times New Roman" w:hAnsi="Calibri" w:cs="Calibri"/>
+                <w:color w:val="000000"/>
+                <w:sz w:val="24"/>
                 <w:lang w:eastAsia="es-HN"/>
               </w:rPr>
               <w:t>Descripción del Módulo</w:t>
@@ -1465,13 +2189,7 @@
         </w:trPr>
         <w:tc>
           <w:tcPr>
-            <w:tcW w:w="678" w:type="pct"/>
-            <w:tcBorders>
-              <w:top w:val="nil"/>
-              <w:left w:val="single" w:sz="4" w:space="0" w:color="auto"/>
-              <w:bottom w:val="single" w:sz="4" w:space="0" w:color="auto"/>
-              <w:right w:val="single" w:sz="4" w:space="0" w:color="auto"/>
-            </w:tcBorders>
+            <w:tcW w:w="1166" w:type="pct"/>
             <w:shd w:val="clear" w:color="000000" w:fill="FFFFFF"/>
             <w:noWrap/>
             <w:vAlign w:val="bottom"/>
@@ -1483,13 +2201,15 @@
               <w:rPr>
                 <w:rFonts w:ascii="Calibri" w:eastAsia="Times New Roman" w:hAnsi="Calibri" w:cs="Calibri"/>
                 <w:color w:val="000000"/>
-                <w:lang w:eastAsia="es-HN"/>
-              </w:rPr>
-            </w:pPr>
-            <w:r>
-              <w:rPr>
-                <w:rFonts w:ascii="Calibri" w:eastAsia="Times New Roman" w:hAnsi="Calibri" w:cs="Calibri"/>
-                <w:color w:val="000000"/>
+                <w:sz w:val="24"/>
+                <w:lang w:eastAsia="es-HN"/>
+              </w:rPr>
+            </w:pPr>
+            <w:r>
+              <w:rPr>
+                <w:rFonts w:ascii="Calibri" w:eastAsia="Times New Roman" w:hAnsi="Calibri" w:cs="Calibri"/>
+                <w:color w:val="000000"/>
+                <w:sz w:val="24"/>
                 <w:lang w:eastAsia="es-HN"/>
               </w:rPr>
               <w:t>Inventario</w:t>
@@ -1498,13 +2218,7 @@
         </w:tc>
         <w:tc>
           <w:tcPr>
-            <w:tcW w:w="4322" w:type="pct"/>
-            <w:tcBorders>
-              <w:top w:val="nil"/>
-              <w:left w:val="nil"/>
-              <w:bottom w:val="single" w:sz="4" w:space="0" w:color="auto"/>
-              <w:right w:val="single" w:sz="4" w:space="0" w:color="auto"/>
-            </w:tcBorders>
+            <w:tcW w:w="3834" w:type="pct"/>
             <w:shd w:val="clear" w:color="000000" w:fill="FFFFFF"/>
             <w:vAlign w:val="bottom"/>
             <w:hideMark/>
@@ -1515,13 +2229,15 @@
               <w:rPr>
                 <w:rFonts w:ascii="Calibri" w:eastAsia="Times New Roman" w:hAnsi="Calibri" w:cs="Calibri"/>
                 <w:color w:val="000000"/>
-                <w:lang w:eastAsia="es-HN"/>
-              </w:rPr>
-            </w:pPr>
-            <w:r>
-              <w:rPr>
-                <w:rFonts w:ascii="Calibri" w:eastAsia="Times New Roman" w:hAnsi="Calibri" w:cs="Calibri"/>
-                <w:color w:val="000000"/>
+                <w:sz w:val="24"/>
+                <w:lang w:eastAsia="es-HN"/>
+              </w:rPr>
+            </w:pPr>
+            <w:r>
+              <w:rPr>
+                <w:rFonts w:ascii="Calibri" w:eastAsia="Times New Roman" w:hAnsi="Calibri" w:cs="Calibri"/>
+                <w:color w:val="000000"/>
+                <w:sz w:val="24"/>
                 <w:lang w:eastAsia="es-HN"/>
               </w:rPr>
               <w:t xml:space="preserve">La finalidad de este </w:t>
@@ -1530,6 +2246,7 @@
               <w:rPr>
                 <w:rFonts w:ascii="Calibri" w:eastAsia="Times New Roman" w:hAnsi="Calibri" w:cs="Calibri"/>
                 <w:color w:val="000000"/>
+                <w:sz w:val="24"/>
                 <w:lang w:eastAsia="es-HN"/>
               </w:rPr>
               <w:t>módulo</w:t>
@@ -1538,6 +2255,7 @@
               <w:rPr>
                 <w:rFonts w:ascii="Calibri" w:eastAsia="Times New Roman" w:hAnsi="Calibri" w:cs="Calibri"/>
                 <w:color w:val="000000"/>
+                <w:sz w:val="24"/>
                 <w:lang w:eastAsia="es-HN"/>
               </w:rPr>
               <w:t xml:space="preserve"> es poder llevar un registro de los libros, donde </w:t>
@@ -1546,6 +2264,7 @@
               <w:rPr>
                 <w:rFonts w:ascii="Calibri" w:eastAsia="Times New Roman" w:hAnsi="Calibri" w:cs="Calibri"/>
                 <w:color w:val="000000"/>
+                <w:sz w:val="24"/>
                 <w:lang w:eastAsia="es-HN"/>
               </w:rPr>
               <w:t>están</w:t>
@@ -1554,6 +2273,7 @@
               <w:rPr>
                 <w:rFonts w:ascii="Calibri" w:eastAsia="Times New Roman" w:hAnsi="Calibri" w:cs="Calibri"/>
                 <w:color w:val="000000"/>
+                <w:sz w:val="24"/>
                 <w:lang w:eastAsia="es-HN"/>
               </w:rPr>
               <w:t xml:space="preserve"> guardados, el valor, las finalidades de cada libro, su estado y algunas agrupaciones </w:t>
@@ -1562,6 +2282,7 @@
               <w:rPr>
                 <w:rFonts w:ascii="Calibri" w:eastAsia="Times New Roman" w:hAnsi="Calibri" w:cs="Calibri"/>
                 <w:color w:val="000000"/>
+                <w:sz w:val="24"/>
                 <w:lang w:eastAsia="es-HN"/>
               </w:rPr>
               <w:t>útiles</w:t>
@@ -1575,13 +2296,7 @@
         </w:trPr>
         <w:tc>
           <w:tcPr>
-            <w:tcW w:w="678" w:type="pct"/>
-            <w:tcBorders>
-              <w:top w:val="nil"/>
-              <w:left w:val="single" w:sz="4" w:space="0" w:color="auto"/>
-              <w:bottom w:val="single" w:sz="4" w:space="0" w:color="auto"/>
-              <w:right w:val="single" w:sz="4" w:space="0" w:color="auto"/>
-            </w:tcBorders>
+            <w:tcW w:w="1166" w:type="pct"/>
             <w:shd w:val="clear" w:color="auto" w:fill="auto"/>
             <w:noWrap/>
             <w:vAlign w:val="bottom"/>
@@ -1593,13 +2308,15 @@
               <w:rPr>
                 <w:rFonts w:ascii="Calibri" w:eastAsia="Times New Roman" w:hAnsi="Calibri" w:cs="Calibri"/>
                 <w:color w:val="000000"/>
-                <w:lang w:eastAsia="es-HN"/>
-              </w:rPr>
-            </w:pPr>
-            <w:r>
-              <w:rPr>
-                <w:rFonts w:ascii="Calibri" w:eastAsia="Times New Roman" w:hAnsi="Calibri" w:cs="Calibri"/>
-                <w:color w:val="000000"/>
+                <w:sz w:val="24"/>
+                <w:lang w:eastAsia="es-HN"/>
+              </w:rPr>
+            </w:pPr>
+            <w:r>
+              <w:rPr>
+                <w:rFonts w:ascii="Calibri" w:eastAsia="Times New Roman" w:hAnsi="Calibri" w:cs="Calibri"/>
+                <w:color w:val="000000"/>
+                <w:sz w:val="24"/>
                 <w:lang w:eastAsia="es-HN"/>
               </w:rPr>
               <w:t>Entrada_Salida</w:t>
@@ -1608,13 +2325,7 @@
         </w:tc>
         <w:tc>
           <w:tcPr>
-            <w:tcW w:w="4322" w:type="pct"/>
-            <w:tcBorders>
-              <w:top w:val="nil"/>
-              <w:left w:val="nil"/>
-              <w:bottom w:val="single" w:sz="4" w:space="0" w:color="auto"/>
-              <w:right w:val="single" w:sz="4" w:space="0" w:color="auto"/>
-            </w:tcBorders>
+            <w:tcW w:w="3834" w:type="pct"/>
             <w:shd w:val="clear" w:color="auto" w:fill="auto"/>
             <w:vAlign w:val="bottom"/>
             <w:hideMark/>
@@ -1625,13 +2336,15 @@
               <w:rPr>
                 <w:rFonts w:ascii="Calibri" w:eastAsia="Times New Roman" w:hAnsi="Calibri" w:cs="Calibri"/>
                 <w:color w:val="000000"/>
-                <w:lang w:eastAsia="es-HN"/>
-              </w:rPr>
-            </w:pPr>
-            <w:r>
-              <w:rPr>
-                <w:rFonts w:ascii="Calibri" w:eastAsia="Times New Roman" w:hAnsi="Calibri" w:cs="Calibri"/>
-                <w:color w:val="000000"/>
+                <w:sz w:val="24"/>
+                <w:lang w:eastAsia="es-HN"/>
+              </w:rPr>
+            </w:pPr>
+            <w:r>
+              <w:rPr>
+                <w:rFonts w:ascii="Calibri" w:eastAsia="Times New Roman" w:hAnsi="Calibri" w:cs="Calibri"/>
+                <w:color w:val="000000"/>
+                <w:sz w:val="24"/>
                 <w:lang w:eastAsia="es-HN"/>
               </w:rPr>
               <w:t xml:space="preserve">Este </w:t>
@@ -1640,6 +2353,7 @@
               <w:rPr>
                 <w:rFonts w:ascii="Calibri" w:eastAsia="Times New Roman" w:hAnsi="Calibri" w:cs="Calibri"/>
                 <w:color w:val="000000"/>
+                <w:sz w:val="24"/>
                 <w:lang w:eastAsia="es-HN"/>
               </w:rPr>
               <w:t>módulo</w:t>
@@ -1648,6 +2362,7 @@
               <w:rPr>
                 <w:rFonts w:ascii="Calibri" w:eastAsia="Times New Roman" w:hAnsi="Calibri" w:cs="Calibri"/>
                 <w:color w:val="000000"/>
+                <w:sz w:val="24"/>
                 <w:lang w:eastAsia="es-HN"/>
               </w:rPr>
               <w:t xml:space="preserve"> lleva un registro de algunos movimientos que se van a realizar entre </w:t>
@@ -1656,6 +2371,7 @@
               <w:rPr>
                 <w:rFonts w:ascii="Calibri" w:eastAsia="Times New Roman" w:hAnsi="Calibri" w:cs="Calibri"/>
                 <w:color w:val="000000"/>
+                <w:sz w:val="24"/>
                 <w:lang w:eastAsia="es-HN"/>
               </w:rPr>
               <w:t>librerías</w:t>
@@ -1664,6 +2380,7 @@
               <w:rPr>
                 <w:rFonts w:ascii="Calibri" w:eastAsia="Times New Roman" w:hAnsi="Calibri" w:cs="Calibri"/>
                 <w:color w:val="000000"/>
+                <w:sz w:val="24"/>
                 <w:lang w:eastAsia="es-HN"/>
               </w:rPr>
               <w:t xml:space="preserve">, dando </w:t>
@@ -1672,6 +2389,7 @@
               <w:rPr>
                 <w:rFonts w:ascii="Calibri" w:eastAsia="Times New Roman" w:hAnsi="Calibri" w:cs="Calibri"/>
                 <w:color w:val="000000"/>
+                <w:sz w:val="24"/>
                 <w:lang w:eastAsia="es-HN"/>
               </w:rPr>
               <w:t>así</w:t>
@@ -1680,6 +2398,7 @@
               <w:rPr>
                 <w:rFonts w:ascii="Calibri" w:eastAsia="Times New Roman" w:hAnsi="Calibri" w:cs="Calibri"/>
                 <w:color w:val="000000"/>
+                <w:sz w:val="24"/>
                 <w:lang w:eastAsia="es-HN"/>
               </w:rPr>
               <w:t xml:space="preserve"> la oportunidad de que una librería mande libros a otra y poder llevar un control de cuantos salen y a donde van</w:t>
@@ -1693,13 +2412,7 @@
         </w:trPr>
         <w:tc>
           <w:tcPr>
-            <w:tcW w:w="678" w:type="pct"/>
-            <w:tcBorders>
-              <w:top w:val="nil"/>
-              <w:left w:val="single" w:sz="4" w:space="0" w:color="auto"/>
-              <w:bottom w:val="single" w:sz="4" w:space="0" w:color="auto"/>
-              <w:right w:val="single" w:sz="4" w:space="0" w:color="auto"/>
-            </w:tcBorders>
+            <w:tcW w:w="1166" w:type="pct"/>
             <w:shd w:val="clear" w:color="auto" w:fill="auto"/>
             <w:noWrap/>
             <w:vAlign w:val="bottom"/>
@@ -1711,13 +2424,15 @@
               <w:rPr>
                 <w:rFonts w:ascii="Calibri" w:eastAsia="Times New Roman" w:hAnsi="Calibri" w:cs="Calibri"/>
                 <w:color w:val="000000"/>
-                <w:lang w:eastAsia="es-HN"/>
-              </w:rPr>
-            </w:pPr>
-            <w:r>
-              <w:rPr>
-                <w:rFonts w:ascii="Calibri" w:eastAsia="Times New Roman" w:hAnsi="Calibri" w:cs="Calibri"/>
-                <w:color w:val="000000"/>
+                <w:sz w:val="24"/>
+                <w:lang w:eastAsia="es-HN"/>
+              </w:rPr>
+            </w:pPr>
+            <w:r>
+              <w:rPr>
+                <w:rFonts w:ascii="Calibri" w:eastAsia="Times New Roman" w:hAnsi="Calibri" w:cs="Calibri"/>
+                <w:color w:val="000000"/>
+                <w:sz w:val="24"/>
                 <w:lang w:eastAsia="es-HN"/>
               </w:rPr>
               <w:t>Facturacion</w:t>
@@ -1726,13 +2441,7 @@
         </w:tc>
         <w:tc>
           <w:tcPr>
-            <w:tcW w:w="4322" w:type="pct"/>
-            <w:tcBorders>
-              <w:top w:val="nil"/>
-              <w:left w:val="nil"/>
-              <w:bottom w:val="single" w:sz="4" w:space="0" w:color="auto"/>
-              <w:right w:val="single" w:sz="4" w:space="0" w:color="auto"/>
-            </w:tcBorders>
+            <w:tcW w:w="3834" w:type="pct"/>
             <w:shd w:val="clear" w:color="auto" w:fill="auto"/>
             <w:vAlign w:val="bottom"/>
             <w:hideMark/>
@@ -1743,13 +2452,15 @@
               <w:rPr>
                 <w:rFonts w:ascii="Calibri" w:eastAsia="Times New Roman" w:hAnsi="Calibri" w:cs="Calibri"/>
                 <w:color w:val="000000"/>
-                <w:lang w:eastAsia="es-HN"/>
-              </w:rPr>
-            </w:pPr>
-            <w:r>
-              <w:rPr>
-                <w:rFonts w:ascii="Calibri" w:eastAsia="Times New Roman" w:hAnsi="Calibri" w:cs="Calibri"/>
-                <w:color w:val="000000"/>
+                <w:sz w:val="24"/>
+                <w:lang w:eastAsia="es-HN"/>
+              </w:rPr>
+            </w:pPr>
+            <w:r>
+              <w:rPr>
+                <w:rFonts w:ascii="Calibri" w:eastAsia="Times New Roman" w:hAnsi="Calibri" w:cs="Calibri"/>
+                <w:color w:val="000000"/>
+                <w:sz w:val="24"/>
                 <w:lang w:eastAsia="es-HN"/>
               </w:rPr>
               <w:t xml:space="preserve">Aquí llevaremos un registro de los libros comprados o rentados y los empleados encargados de realizar cada </w:t>
@@ -1758,6 +2469,7 @@
               <w:rPr>
                 <w:rFonts w:ascii="Calibri" w:eastAsia="Times New Roman" w:hAnsi="Calibri" w:cs="Calibri"/>
                 <w:color w:val="000000"/>
+                <w:sz w:val="24"/>
                 <w:lang w:eastAsia="es-HN"/>
               </w:rPr>
               <w:t>transacción</w:t>
@@ -1766,6 +2478,7 @@
               <w:rPr>
                 <w:rFonts w:ascii="Calibri" w:eastAsia="Times New Roman" w:hAnsi="Calibri" w:cs="Calibri"/>
                 <w:color w:val="000000"/>
+                <w:sz w:val="24"/>
                 <w:lang w:eastAsia="es-HN"/>
               </w:rPr>
               <w:t>.</w:t>
@@ -1779,13 +2492,7 @@
         </w:trPr>
         <w:tc>
           <w:tcPr>
-            <w:tcW w:w="678" w:type="pct"/>
-            <w:tcBorders>
-              <w:top w:val="nil"/>
-              <w:left w:val="single" w:sz="4" w:space="0" w:color="auto"/>
-              <w:bottom w:val="single" w:sz="4" w:space="0" w:color="auto"/>
-              <w:right w:val="single" w:sz="4" w:space="0" w:color="auto"/>
-            </w:tcBorders>
+            <w:tcW w:w="1166" w:type="pct"/>
             <w:shd w:val="clear" w:color="auto" w:fill="auto"/>
             <w:noWrap/>
             <w:vAlign w:val="bottom"/>
@@ -1797,13 +2504,15 @@
               <w:rPr>
                 <w:rFonts w:ascii="Calibri" w:eastAsia="Times New Roman" w:hAnsi="Calibri" w:cs="Calibri"/>
                 <w:color w:val="000000"/>
-                <w:lang w:eastAsia="es-HN"/>
-              </w:rPr>
-            </w:pPr>
-            <w:r>
-              <w:rPr>
-                <w:rFonts w:ascii="Calibri" w:eastAsia="Times New Roman" w:hAnsi="Calibri" w:cs="Calibri"/>
-                <w:color w:val="000000"/>
+                <w:sz w:val="24"/>
+                <w:lang w:eastAsia="es-HN"/>
+              </w:rPr>
+            </w:pPr>
+            <w:r>
+              <w:rPr>
+                <w:rFonts w:ascii="Calibri" w:eastAsia="Times New Roman" w:hAnsi="Calibri" w:cs="Calibri"/>
+                <w:color w:val="000000"/>
+                <w:sz w:val="24"/>
                 <w:lang w:eastAsia="es-HN"/>
               </w:rPr>
               <w:t>RRHH</w:t>
@@ -1812,13 +2521,7 @@
         </w:tc>
         <w:tc>
           <w:tcPr>
-            <w:tcW w:w="4322" w:type="pct"/>
-            <w:tcBorders>
-              <w:top w:val="nil"/>
-              <w:left w:val="nil"/>
-              <w:bottom w:val="single" w:sz="4" w:space="0" w:color="auto"/>
-              <w:right w:val="single" w:sz="4" w:space="0" w:color="auto"/>
-            </w:tcBorders>
+            <w:tcW w:w="3834" w:type="pct"/>
             <w:shd w:val="clear" w:color="auto" w:fill="auto"/>
             <w:vAlign w:val="bottom"/>
             <w:hideMark/>
@@ -1829,13 +2532,15 @@
               <w:rPr>
                 <w:rFonts w:ascii="Calibri" w:eastAsia="Times New Roman" w:hAnsi="Calibri" w:cs="Calibri"/>
                 <w:color w:val="000000"/>
-                <w:lang w:eastAsia="es-HN"/>
-              </w:rPr>
-            </w:pPr>
-            <w:r>
-              <w:rPr>
-                <w:rFonts w:ascii="Calibri" w:eastAsia="Times New Roman" w:hAnsi="Calibri" w:cs="Calibri"/>
-                <w:color w:val="000000"/>
+                <w:sz w:val="24"/>
+                <w:lang w:eastAsia="es-HN"/>
+              </w:rPr>
+            </w:pPr>
+            <w:r>
+              <w:rPr>
+                <w:rFonts w:ascii="Calibri" w:eastAsia="Times New Roman" w:hAnsi="Calibri" w:cs="Calibri"/>
+                <w:color w:val="000000"/>
+                <w:sz w:val="24"/>
                 <w:lang w:eastAsia="es-HN"/>
               </w:rPr>
               <w:t>Este</w:t>
@@ -1844,6 +2549,7 @@
               <w:rPr>
                 <w:rFonts w:ascii="Calibri" w:eastAsia="Times New Roman" w:hAnsi="Calibri" w:cs="Calibri"/>
                 <w:color w:val="000000"/>
+                <w:sz w:val="24"/>
                 <w:lang w:eastAsia="es-HN"/>
               </w:rPr>
               <w:t xml:space="preserve"> </w:t>
@@ -1852,16 +2558,16 @@
               <w:rPr>
                 <w:rFonts w:ascii="Calibri" w:eastAsia="Times New Roman" w:hAnsi="Calibri" w:cs="Calibri"/>
                 <w:color w:val="000000"/>
+                <w:sz w:val="24"/>
                 <w:lang w:eastAsia="es-HN"/>
               </w:rPr>
               <w:t>módulo</w:t>
             </w:r>
-            <w:bookmarkStart w:id="13" w:name="_GoBack"/>
-            <w:bookmarkEnd w:id="13"/>
-            <w:r>
-              <w:rPr>
-                <w:rFonts w:ascii="Calibri" w:eastAsia="Times New Roman" w:hAnsi="Calibri" w:cs="Calibri"/>
-                <w:color w:val="000000"/>
+            <w:r>
+              <w:rPr>
+                <w:rFonts w:ascii="Calibri" w:eastAsia="Times New Roman" w:hAnsi="Calibri" w:cs="Calibri"/>
+                <w:color w:val="000000"/>
+                <w:sz w:val="24"/>
                 <w:lang w:eastAsia="es-HN"/>
               </w:rPr>
               <w:t xml:space="preserve"> lleva un registro de los empleados sus puestos y sus salarios. </w:t>
@@ -1870,6 +2576,7 @@
               <w:rPr>
                 <w:rFonts w:ascii="Calibri" w:eastAsia="Times New Roman" w:hAnsi="Calibri" w:cs="Calibri"/>
                 <w:color w:val="000000"/>
+                <w:sz w:val="24"/>
                 <w:lang w:eastAsia="es-HN"/>
               </w:rPr>
               <w:t>Además</w:t>
@@ -1878,6 +2585,7 @@
               <w:rPr>
                 <w:rFonts w:ascii="Calibri" w:eastAsia="Times New Roman" w:hAnsi="Calibri" w:cs="Calibri"/>
                 <w:color w:val="000000"/>
+                <w:sz w:val="24"/>
                 <w:lang w:eastAsia="es-HN"/>
               </w:rPr>
               <w:t xml:space="preserve"> aquí vamos a encontrar la </w:t>
@@ -1886,6 +2594,7 @@
               <w:rPr>
                 <w:rFonts w:ascii="Calibri" w:eastAsia="Times New Roman" w:hAnsi="Calibri" w:cs="Calibri"/>
                 <w:color w:val="000000"/>
+                <w:sz w:val="24"/>
                 <w:lang w:eastAsia="es-HN"/>
               </w:rPr>
               <w:t>información</w:t>
@@ -1894,9 +2603,88 @@
               <w:rPr>
                 <w:rFonts w:ascii="Calibri" w:eastAsia="Times New Roman" w:hAnsi="Calibri" w:cs="Calibri"/>
                 <w:color w:val="000000"/>
+                <w:sz w:val="24"/>
                 <w:lang w:eastAsia="es-HN"/>
               </w:rPr>
               <w:t xml:space="preserve"> de los clientes y autores.</w:t>
+            </w:r>
+          </w:p>
+        </w:tc>
+      </w:tr>
+      <w:tr>
+        <w:trPr>
+          <w:trHeight w:val="600"/>
+        </w:trPr>
+        <w:tc>
+          <w:tcPr>
+            <w:tcW w:w="1166" w:type="pct"/>
+            <w:shd w:val="clear" w:color="auto" w:fill="auto"/>
+            <w:noWrap/>
+            <w:vAlign w:val="bottom"/>
+          </w:tcPr>
+          <w:p>
+            <w:pPr>
+              <w:spacing w:after="0" w:line="240" w:lineRule="auto"/>
+              <w:rPr>
+                <w:rFonts w:ascii="Calibri" w:eastAsia="Times New Roman" w:hAnsi="Calibri" w:cs="Calibri"/>
+                <w:color w:val="000000"/>
+                <w:sz w:val="24"/>
+                <w:lang w:eastAsia="es-HN"/>
+              </w:rPr>
+            </w:pPr>
+            <w:r>
+              <w:rPr>
+                <w:rFonts w:ascii="Calibri" w:eastAsia="Times New Roman" w:hAnsi="Calibri" w:cs="Calibri"/>
+                <w:color w:val="000000"/>
+                <w:sz w:val="24"/>
+                <w:lang w:eastAsia="es-HN"/>
+              </w:rPr>
+              <w:t xml:space="preserve">Tarjeta de </w:t>
+            </w:r>
+            <w:r>
+              <w:rPr>
+                <w:rFonts w:ascii="Calibri" w:eastAsia="Times New Roman" w:hAnsi="Calibri" w:cs="Calibri"/>
+                <w:color w:val="000000"/>
+                <w:sz w:val="24"/>
+                <w:lang w:eastAsia="es-HN"/>
+              </w:rPr>
+              <w:t>Acumulacio</w:t>
+            </w:r>
+            <w:r>
+              <w:rPr>
+                <w:rFonts w:ascii="Calibri" w:eastAsia="Times New Roman" w:hAnsi="Calibri" w:cs="Calibri"/>
+                <w:color w:val="000000"/>
+                <w:sz w:val="24"/>
+                <w:lang w:eastAsia="es-HN"/>
+              </w:rPr>
+              <w:t>n de Puntos</w:t>
+            </w:r>
+          </w:p>
+        </w:tc>
+        <w:tc>
+          <w:tcPr>
+            <w:tcW w:w="3834" w:type="pct"/>
+            <w:shd w:val="clear" w:color="auto" w:fill="auto"/>
+            <w:vAlign w:val="bottom"/>
+          </w:tcPr>
+          <w:p>
+            <w:pPr>
+              <w:spacing w:after="0" w:line="240" w:lineRule="auto"/>
+              <w:rPr>
+                <w:rFonts w:ascii="Calibri" w:eastAsia="Times New Roman" w:hAnsi="Calibri" w:cs="Calibri"/>
+                <w:color w:val="000000"/>
+                <w:sz w:val="24"/>
+                <w:lang w:eastAsia="es-HN"/>
+              </w:rPr>
+            </w:pPr>
+            <w:r>
+              <w:rPr>
+                <w:rFonts w:ascii="Calibri" w:eastAsia="Times New Roman" w:hAnsi="Calibri" w:cs="Calibri"/>
+                <w:color w:val="000000"/>
+                <w:sz w:val="24"/>
+                <w:lang w:eastAsia="es-HN"/>
+              </w:rPr>
+              <w:t>Este módulo lleva el registro de las personas que tiene una tarjeta de puntos así como cada transacción que se realice con esta</w:t>
             </w:r>
           </w:p>
         </w:tc>
@@ -35645,6 +36433,238 @@
 </w:endnotes>
 </file>
 
+<file path=word/footer1.xml><?xml version="1.0" encoding="utf-8"?>
+<w:ftr xmlns:wpc="http://schemas.microsoft.com/office/word/2010/wordprocessingCanvas" xmlns:mc="http://schemas.openxmlformats.org/markup-compatibility/2006" xmlns:o="urn:schemas-microsoft-com:office:office" xmlns:r="http://schemas.openxmlformats.org/officeDocument/2006/relationships" xmlns:m="http://schemas.openxmlformats.org/officeDocument/2006/math" xmlns:v="urn:schemas-microsoft-com:vml" xmlns:wp14="http://schemas.microsoft.com/office/word/2010/wordprocessingDrawing" xmlns:wp="http://schemas.openxmlformats.org/drawingml/2006/wordprocessingDrawing" xmlns:w10="urn:schemas-microsoft-com:office:word" xmlns:w="http://schemas.openxmlformats.org/wordprocessingml/2006/main" xmlns:w14="http://schemas.microsoft.com/office/word/2010/wordml" xmlns:w15="http://schemas.microsoft.com/office/word/2012/wordml" xmlns:wpg="http://schemas.microsoft.com/office/word/2010/wordprocessingGroup" xmlns:wpi="http://schemas.microsoft.com/office/word/2010/wordprocessingInk" xmlns:wne="http://schemas.microsoft.com/office/word/2006/wordml" xmlns:wps="http://schemas.microsoft.com/office/word/2010/wordprocessingShape" mc:Ignorable="w14 w15 wp14">
+  <w:sdt>
+    <w:sdtPr>
+      <w:id w:val="-572276675"/>
+      <w:docPartObj>
+        <w:docPartGallery w:val="Page Numbers (Bottom of Page)"/>
+        <w:docPartUnique/>
+      </w:docPartObj>
+    </w:sdtPr>
+    <w:sdtContent>
+      <w:p>
+        <w:pPr>
+          <w:pStyle w:val="Piedepgina"/>
+        </w:pPr>
+        <w:r>
+          <w:rPr>
+            <w:noProof/>
+            <w:lang w:eastAsia="es-HN"/>
+          </w:rPr>
+          <mc:AlternateContent>
+            <mc:Choice Requires="wpg">
+              <w:drawing>
+                <wp:anchor distT="0" distB="0" distL="114300" distR="114300" simplePos="0" relativeHeight="251659264" behindDoc="0" locked="0" layoutInCell="1" allowOverlap="1">
+                  <wp:simplePos x="0" y="0"/>
+                  <wp:positionH relativeFrom="margin">
+                    <wp:align>right</wp:align>
+                  </wp:positionH>
+                  <wp:positionV relativeFrom="page">
+                    <wp:align>bottom</wp:align>
+                  </wp:positionV>
+                  <wp:extent cx="436880" cy="716915"/>
+                  <wp:effectExtent l="7620" t="9525" r="12700" b="6985"/>
+                  <wp:wrapNone/>
+                  <wp:docPr id="15" name="Grupo 15"/>
+                  <wp:cNvGraphicFramePr>
+                    <a:graphicFrameLocks xmlns:a="http://schemas.openxmlformats.org/drawingml/2006/main"/>
+                  </wp:cNvGraphicFramePr>
+                  <a:graphic xmlns:a="http://schemas.openxmlformats.org/drawingml/2006/main">
+                    <a:graphicData uri="http://schemas.microsoft.com/office/word/2010/wordprocessingGroup">
+                      <wpg:wgp>
+                        <wpg:cNvGrpSpPr>
+                          <a:grpSpLocks/>
+                        </wpg:cNvGrpSpPr>
+                        <wpg:grpSpPr bwMode="auto">
+                          <a:xfrm>
+                            <a:off x="0" y="0"/>
+                            <a:ext cx="436880" cy="716915"/>
+                            <a:chOff x="1743" y="14699"/>
+                            <a:chExt cx="688" cy="1129"/>
+                          </a:xfrm>
+                        </wpg:grpSpPr>
+                        <wps:wsp>
+                          <wps:cNvPr id="16" name="AutoShape 77"/>
+                          <wps:cNvCnPr>
+                            <a:cxnSpLocks noChangeShapeType="1"/>
+                          </wps:cNvCnPr>
+                          <wps:spPr bwMode="auto">
+                            <a:xfrm flipV="1">
+                              <a:off x="2111" y="15387"/>
+                              <a:ext cx="0" cy="441"/>
+                            </a:xfrm>
+                            <a:prstGeom prst="straightConnector1">
+                              <a:avLst/>
+                            </a:prstGeom>
+                            <a:noFill/>
+                            <a:ln w="9525">
+                              <a:solidFill>
+                                <a:srgbClr val="7F7F7F"/>
+                              </a:solidFill>
+                              <a:round/>
+                              <a:headEnd/>
+                              <a:tailEnd/>
+                            </a:ln>
+                            <a:extLst>
+                              <a:ext uri="{909E8E84-426E-40DD-AFC4-6F175D3DCCD1}">
+                                <a14:hiddenFill xmlns:a14="http://schemas.microsoft.com/office/drawing/2010/main">
+                                  <a:noFill/>
+                                </a14:hiddenFill>
+                              </a:ext>
+                            </a:extLst>
+                          </wps:spPr>
+                          <wps:bodyPr/>
+                        </wps:wsp>
+                        <wps:wsp>
+                          <wps:cNvPr id="17" name="Rectangle 78"/>
+                          <wps:cNvSpPr>
+                            <a:spLocks noChangeArrowheads="1"/>
+                          </wps:cNvSpPr>
+                          <wps:spPr bwMode="auto">
+                            <a:xfrm>
+                              <a:off x="1743" y="14699"/>
+                              <a:ext cx="688" cy="688"/>
+                            </a:xfrm>
+                            <a:prstGeom prst="rect">
+                              <a:avLst/>
+                            </a:prstGeom>
+                            <a:noFill/>
+                            <a:ln w="9525">
+                              <a:solidFill>
+                                <a:srgbClr val="7F7F7F"/>
+                              </a:solidFill>
+                              <a:miter lim="800000"/>
+                              <a:headEnd/>
+                              <a:tailEnd/>
+                            </a:ln>
+                            <a:extLst>
+                              <a:ext uri="{909E8E84-426E-40DD-AFC4-6F175D3DCCD1}">
+                                <a14:hiddenFill xmlns:a14="http://schemas.microsoft.com/office/drawing/2010/main">
+                                  <a:solidFill>
+                                    <a:srgbClr val="FFFFFF"/>
+                                  </a:solidFill>
+                                </a14:hiddenFill>
+                              </a:ext>
+                            </a:extLst>
+                          </wps:spPr>
+                          <wps:txbx>
+                            <w:txbxContent>
+                              <w:p>
+                                <w:pPr>
+                                  <w:pStyle w:val="Piedepgina"/>
+                                  <w:jc w:val="center"/>
+                                  <w:rPr>
+                                    <w:sz w:val="16"/>
+                                    <w:szCs w:val="16"/>
+                                  </w:rPr>
+                                </w:pPr>
+                                <w:r>
+                                  <w:fldChar w:fldCharType="begin"/>
+                                </w:r>
+                                <w:r>
+                                  <w:instrText>PAGE    \* MERGEFORMAT</w:instrText>
+                                </w:r>
+                                <w:r>
+                                  <w:fldChar w:fldCharType="separate"/>
+                                </w:r>
+                                <w:r>
+                                  <w:rPr>
+                                    <w:noProof/>
+                                    <w:sz w:val="16"/>
+                                    <w:szCs w:val="16"/>
+                                    <w:lang w:val="es-ES"/>
+                                  </w:rPr>
+                                  <w:t>4</w:t>
+                                </w:r>
+                                <w:r>
+                                  <w:rPr>
+                                    <w:sz w:val="16"/>
+                                    <w:szCs w:val="16"/>
+                                  </w:rPr>
+                                  <w:fldChar w:fldCharType="end"/>
+                                </w:r>
+                              </w:p>
+                            </w:txbxContent>
+                          </wps:txbx>
+                          <wps:bodyPr rot="0" vert="horz" wrap="square" lIns="91440" tIns="45720" rIns="91440" bIns="45720" anchor="ctr" anchorCtr="0" upright="1">
+                            <a:noAutofit/>
+                          </wps:bodyPr>
+                        </wps:wsp>
+                      </wpg:wgp>
+                    </a:graphicData>
+                  </a:graphic>
+                  <wp14:sizeRelH relativeFrom="page">
+                    <wp14:pctWidth>0</wp14:pctWidth>
+                  </wp14:sizeRelH>
+                  <wp14:sizeRelV relativeFrom="page">
+                    <wp14:pctHeight>0</wp14:pctHeight>
+                  </wp14:sizeRelV>
+                </wp:anchor>
+              </w:drawing>
+            </mc:Choice>
+            <mc:Fallback>
+              <w:pict>
+                <v:group id="Grupo 15" o:spid="_x0000_s1027" style="position:absolute;margin-left:-16.8pt;margin-top:0;width:34.4pt;height:56.45pt;z-index:251659264;mso-position-horizontal:right;mso-position-horizontal-relative:margin;mso-position-vertical:bottom;mso-position-vertical-relative:page" coordorigin="1743,14699" coordsize="688,1129" o:gfxdata="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">
+                  <v:shapetype id="_x0000_t32" coordsize="21600,21600" o:spt="32" o:oned="t" path="m,l21600,21600e" filled="f">
+                    <v:path arrowok="t" fillok="f" o:connecttype="none"/>
+                    <o:lock v:ext="edit" shapetype="t"/>
+                  </v:shapetype>
+                  <v:shape id="AutoShape 77" o:spid="_x0000_s1028" type="#_x0000_t32" style="position:absolute;left:2111;top:15387;width:0;height:441;flip:y;visibility:visible;mso-wrap-style:square" o:connectortype="straight" o:gfxdata="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" strokecolor="#7f7f7f"/>
+                  <v:rect id="Rectangle 78" o:spid="_x0000_s1029" style="position:absolute;left:1743;top:14699;width:688;height:688;visibility:visible;mso-wrap-style:square;v-text-anchor:middle" o:gfxdata="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" filled="f" strokecolor="#7f7f7f">
+                    <v:textbox>
+                      <w:txbxContent>
+                        <w:p>
+                          <w:pPr>
+                            <w:pStyle w:val="Piedepgina"/>
+                            <w:jc w:val="center"/>
+                            <w:rPr>
+                              <w:sz w:val="16"/>
+                              <w:szCs w:val="16"/>
+                            </w:rPr>
+                          </w:pPr>
+                          <w:r>
+                            <w:fldChar w:fldCharType="begin"/>
+                          </w:r>
+                          <w:r>
+                            <w:instrText>PAGE    \* MERGEFORMAT</w:instrText>
+                          </w:r>
+                          <w:r>
+                            <w:fldChar w:fldCharType="separate"/>
+                          </w:r>
+                          <w:r>
+                            <w:rPr>
+                              <w:noProof/>
+                              <w:sz w:val="16"/>
+                              <w:szCs w:val="16"/>
+                              <w:lang w:val="es-ES"/>
+                            </w:rPr>
+                            <w:t>4</w:t>
+                          </w:r>
+                          <w:r>
+                            <w:rPr>
+                              <w:sz w:val="16"/>
+                              <w:szCs w:val="16"/>
+                            </w:rPr>
+                            <w:fldChar w:fldCharType="end"/>
+                          </w:r>
+                        </w:p>
+                      </w:txbxContent>
+                    </v:textbox>
+                  </v:rect>
+                  <w10:wrap anchorx="margin" anchory="page"/>
+                </v:group>
+              </w:pict>
+            </mc:Fallback>
+          </mc:AlternateContent>
+        </w:r>
+      </w:p>
+    </w:sdtContent>
+  </w:sdt>
+</w:ftr>
+</file>
+
 <file path=word/footnotes.xml><?xml version="1.0" encoding="utf-8"?>
 <w:footnotes xmlns:wpc="http://schemas.microsoft.com/office/word/2010/wordprocessingCanvas" xmlns:mc="http://schemas.openxmlformats.org/markup-compatibility/2006" xmlns:o="urn:schemas-microsoft-com:office:office" xmlns:r="http://schemas.openxmlformats.org/officeDocument/2006/relationships" xmlns:m="http://schemas.openxmlformats.org/officeDocument/2006/math" xmlns:v="urn:schemas-microsoft-com:vml" xmlns:wp14="http://schemas.microsoft.com/office/word/2010/wordprocessingDrawing" xmlns:wp="http://schemas.openxmlformats.org/drawingml/2006/wordprocessingDrawing" xmlns:w10="urn:schemas-microsoft-com:office:word" xmlns:w="http://schemas.openxmlformats.org/wordprocessingml/2006/main" xmlns:w14="http://schemas.microsoft.com/office/word/2010/wordml" xmlns:w15="http://schemas.microsoft.com/office/word/2012/wordml" xmlns:wpg="http://schemas.microsoft.com/office/word/2010/wordprocessingGroup" xmlns:wpi="http://schemas.microsoft.com/office/word/2010/wordprocessingInk" xmlns:wne="http://schemas.microsoft.com/office/word/2006/wordml" xmlns:wps="http://schemas.microsoft.com/office/word/2010/wordprocessingShape" mc:Ignorable="w14 w15 wp14">
   <w:footnote w:type="separator" w:id="-1">
@@ -35673,6 +36693,431 @@
 <file path=word/numbering.xml><?xml version="1.0" encoding="utf-8"?>
 <w:numbering xmlns:wpc="http://schemas.microsoft.com/office/word/2010/wordprocessingCanvas" xmlns:mc="http://schemas.openxmlformats.org/markup-compatibility/2006" xmlns:o="urn:schemas-microsoft-com:office:office" xmlns:r="http://schemas.openxmlformats.org/officeDocument/2006/relationships" xmlns:m="http://schemas.openxmlformats.org/officeDocument/2006/math" xmlns:v="urn:schemas-microsoft-com:vml" xmlns:wp14="http://schemas.microsoft.com/office/word/2010/wordprocessingDrawing" xmlns:wp="http://schemas.openxmlformats.org/drawingml/2006/wordprocessingDrawing" xmlns:w10="urn:schemas-microsoft-com:office:word" xmlns:w="http://schemas.openxmlformats.org/wordprocessingml/2006/main" xmlns:w14="http://schemas.microsoft.com/office/word/2010/wordml" xmlns:w15="http://schemas.microsoft.com/office/word/2012/wordml" xmlns:wpg="http://schemas.microsoft.com/office/word/2010/wordprocessingGroup" xmlns:wpi="http://schemas.microsoft.com/office/word/2010/wordprocessingInk" xmlns:wne="http://schemas.microsoft.com/office/word/2006/wordml" xmlns:wps="http://schemas.microsoft.com/office/word/2010/wordprocessingShape" mc:Ignorable="w14 w15 wp14">
   <w:abstractNum w:abstractNumId="0" w15:restartNumberingAfterBreak="0">
+    <w:nsid w:val="034F09E3"/>
+    <w:multiLevelType w:val="hybridMultilevel"/>
+    <w:tmpl w:val="E2380396"/>
+    <w:lvl w:ilvl="0" w:tplc="480A0001">
+      <w:start w:val="1"/>
+      <w:numFmt w:val="bullet"/>
+      <w:lvlText w:val=""/>
+      <w:lvlJc w:val="left"/>
+      <w:pPr>
+        <w:ind w:left="1068" w:hanging="360"/>
+      </w:pPr>
+      <w:rPr>
+        <w:rFonts w:ascii="Symbol" w:hAnsi="Symbol" w:hint="default"/>
+      </w:rPr>
+    </w:lvl>
+    <w:lvl w:ilvl="1" w:tplc="480A0003" w:tentative="1">
+      <w:start w:val="1"/>
+      <w:numFmt w:val="bullet"/>
+      <w:lvlText w:val="o"/>
+      <w:lvlJc w:val="left"/>
+      <w:pPr>
+        <w:ind w:left="1788" w:hanging="360"/>
+      </w:pPr>
+      <w:rPr>
+        <w:rFonts w:ascii="Courier New" w:hAnsi="Courier New" w:cs="Courier New" w:hint="default"/>
+      </w:rPr>
+    </w:lvl>
+    <w:lvl w:ilvl="2" w:tplc="480A0005" w:tentative="1">
+      <w:start w:val="1"/>
+      <w:numFmt w:val="bullet"/>
+      <w:lvlText w:val=""/>
+      <w:lvlJc w:val="left"/>
+      <w:pPr>
+        <w:ind w:left="2508" w:hanging="360"/>
+      </w:pPr>
+      <w:rPr>
+        <w:rFonts w:ascii="Wingdings" w:hAnsi="Wingdings" w:hint="default"/>
+      </w:rPr>
+    </w:lvl>
+    <w:lvl w:ilvl="3" w:tplc="480A0001" w:tentative="1">
+      <w:start w:val="1"/>
+      <w:numFmt w:val="bullet"/>
+      <w:lvlText w:val=""/>
+      <w:lvlJc w:val="left"/>
+      <w:pPr>
+        <w:ind w:left="3228" w:hanging="360"/>
+      </w:pPr>
+      <w:rPr>
+        <w:rFonts w:ascii="Symbol" w:hAnsi="Symbol" w:hint="default"/>
+      </w:rPr>
+    </w:lvl>
+    <w:lvl w:ilvl="4" w:tplc="480A0003" w:tentative="1">
+      <w:start w:val="1"/>
+      <w:numFmt w:val="bullet"/>
+      <w:lvlText w:val="o"/>
+      <w:lvlJc w:val="left"/>
+      <w:pPr>
+        <w:ind w:left="3948" w:hanging="360"/>
+      </w:pPr>
+      <w:rPr>
+        <w:rFonts w:ascii="Courier New" w:hAnsi="Courier New" w:cs="Courier New" w:hint="default"/>
+      </w:rPr>
+    </w:lvl>
+    <w:lvl w:ilvl="5" w:tplc="480A0005" w:tentative="1">
+      <w:start w:val="1"/>
+      <w:numFmt w:val="bullet"/>
+      <w:lvlText w:val=""/>
+      <w:lvlJc w:val="left"/>
+      <w:pPr>
+        <w:ind w:left="4668" w:hanging="360"/>
+      </w:pPr>
+      <w:rPr>
+        <w:rFonts w:ascii="Wingdings" w:hAnsi="Wingdings" w:hint="default"/>
+      </w:rPr>
+    </w:lvl>
+    <w:lvl w:ilvl="6" w:tplc="480A0001" w:tentative="1">
+      <w:start w:val="1"/>
+      <w:numFmt w:val="bullet"/>
+      <w:lvlText w:val=""/>
+      <w:lvlJc w:val="left"/>
+      <w:pPr>
+        <w:ind w:left="5388" w:hanging="360"/>
+      </w:pPr>
+      <w:rPr>
+        <w:rFonts w:ascii="Symbol" w:hAnsi="Symbol" w:hint="default"/>
+      </w:rPr>
+    </w:lvl>
+    <w:lvl w:ilvl="7" w:tplc="480A0003" w:tentative="1">
+      <w:start w:val="1"/>
+      <w:numFmt w:val="bullet"/>
+      <w:lvlText w:val="o"/>
+      <w:lvlJc w:val="left"/>
+      <w:pPr>
+        <w:ind w:left="6108" w:hanging="360"/>
+      </w:pPr>
+      <w:rPr>
+        <w:rFonts w:ascii="Courier New" w:hAnsi="Courier New" w:cs="Courier New" w:hint="default"/>
+      </w:rPr>
+    </w:lvl>
+    <w:lvl w:ilvl="8" w:tplc="480A0005" w:tentative="1">
+      <w:start w:val="1"/>
+      <w:numFmt w:val="bullet"/>
+      <w:lvlText w:val=""/>
+      <w:lvlJc w:val="left"/>
+      <w:pPr>
+        <w:ind w:left="6828" w:hanging="360"/>
+      </w:pPr>
+      <w:rPr>
+        <w:rFonts w:ascii="Wingdings" w:hAnsi="Wingdings" w:hint="default"/>
+      </w:rPr>
+    </w:lvl>
+  </w:abstractNum>
+  <w:abstractNum w:abstractNumId="1" w15:restartNumberingAfterBreak="0">
+    <w:nsid w:val="072826BE"/>
+    <w:multiLevelType w:val="hybridMultilevel"/>
+    <w:tmpl w:val="0E90E732"/>
+    <w:lvl w:ilvl="0" w:tplc="480A000F">
+      <w:start w:val="1"/>
+      <w:numFmt w:val="decimal"/>
+      <w:lvlText w:val="%1."/>
+      <w:lvlJc w:val="left"/>
+      <w:pPr>
+        <w:ind w:left="720" w:hanging="360"/>
+      </w:pPr>
+    </w:lvl>
+    <w:lvl w:ilvl="1" w:tplc="480A0019" w:tentative="1">
+      <w:start w:val="1"/>
+      <w:numFmt w:val="lowerLetter"/>
+      <w:lvlText w:val="%2."/>
+      <w:lvlJc w:val="left"/>
+      <w:pPr>
+        <w:ind w:left="1440" w:hanging="360"/>
+      </w:pPr>
+    </w:lvl>
+    <w:lvl w:ilvl="2" w:tplc="480A001B" w:tentative="1">
+      <w:start w:val="1"/>
+      <w:numFmt w:val="lowerRoman"/>
+      <w:lvlText w:val="%3."/>
+      <w:lvlJc w:val="right"/>
+      <w:pPr>
+        <w:ind w:left="2160" w:hanging="180"/>
+      </w:pPr>
+    </w:lvl>
+    <w:lvl w:ilvl="3" w:tplc="480A000F" w:tentative="1">
+      <w:start w:val="1"/>
+      <w:numFmt w:val="decimal"/>
+      <w:lvlText w:val="%4."/>
+      <w:lvlJc w:val="left"/>
+      <w:pPr>
+        <w:ind w:left="2880" w:hanging="360"/>
+      </w:pPr>
+    </w:lvl>
+    <w:lvl w:ilvl="4" w:tplc="480A0019" w:tentative="1">
+      <w:start w:val="1"/>
+      <w:numFmt w:val="lowerLetter"/>
+      <w:lvlText w:val="%5."/>
+      <w:lvlJc w:val="left"/>
+      <w:pPr>
+        <w:ind w:left="3600" w:hanging="360"/>
+      </w:pPr>
+    </w:lvl>
+    <w:lvl w:ilvl="5" w:tplc="480A001B" w:tentative="1">
+      <w:start w:val="1"/>
+      <w:numFmt w:val="lowerRoman"/>
+      <w:lvlText w:val="%6."/>
+      <w:lvlJc w:val="right"/>
+      <w:pPr>
+        <w:ind w:left="4320" w:hanging="180"/>
+      </w:pPr>
+    </w:lvl>
+    <w:lvl w:ilvl="6" w:tplc="480A000F" w:tentative="1">
+      <w:start w:val="1"/>
+      <w:numFmt w:val="decimal"/>
+      <w:lvlText w:val="%7."/>
+      <w:lvlJc w:val="left"/>
+      <w:pPr>
+        <w:ind w:left="5040" w:hanging="360"/>
+      </w:pPr>
+    </w:lvl>
+    <w:lvl w:ilvl="7" w:tplc="480A0019" w:tentative="1">
+      <w:start w:val="1"/>
+      <w:numFmt w:val="lowerLetter"/>
+      <w:lvlText w:val="%8."/>
+      <w:lvlJc w:val="left"/>
+      <w:pPr>
+        <w:ind w:left="5760" w:hanging="360"/>
+      </w:pPr>
+    </w:lvl>
+    <w:lvl w:ilvl="8" w:tplc="480A001B" w:tentative="1">
+      <w:start w:val="1"/>
+      <w:numFmt w:val="lowerRoman"/>
+      <w:lvlText w:val="%9."/>
+      <w:lvlJc w:val="right"/>
+      <w:pPr>
+        <w:ind w:left="6480" w:hanging="180"/>
+      </w:pPr>
+    </w:lvl>
+  </w:abstractNum>
+  <w:abstractNum w:abstractNumId="2" w15:restartNumberingAfterBreak="0">
+    <w:nsid w:val="13184155"/>
+    <w:multiLevelType w:val="hybridMultilevel"/>
+    <w:tmpl w:val="154A099C"/>
+    <w:lvl w:ilvl="0" w:tplc="480A0001">
+      <w:start w:val="1"/>
+      <w:numFmt w:val="bullet"/>
+      <w:lvlText w:val=""/>
+      <w:lvlJc w:val="left"/>
+      <w:pPr>
+        <w:ind w:left="1068" w:hanging="360"/>
+      </w:pPr>
+      <w:rPr>
+        <w:rFonts w:ascii="Symbol" w:hAnsi="Symbol" w:hint="default"/>
+      </w:rPr>
+    </w:lvl>
+    <w:lvl w:ilvl="1" w:tplc="480A0003" w:tentative="1">
+      <w:start w:val="1"/>
+      <w:numFmt w:val="bullet"/>
+      <w:lvlText w:val="o"/>
+      <w:lvlJc w:val="left"/>
+      <w:pPr>
+        <w:ind w:left="1788" w:hanging="360"/>
+      </w:pPr>
+      <w:rPr>
+        <w:rFonts w:ascii="Courier New" w:hAnsi="Courier New" w:cs="Courier New" w:hint="default"/>
+      </w:rPr>
+    </w:lvl>
+    <w:lvl w:ilvl="2" w:tplc="480A0005" w:tentative="1">
+      <w:start w:val="1"/>
+      <w:numFmt w:val="bullet"/>
+      <w:lvlText w:val=""/>
+      <w:lvlJc w:val="left"/>
+      <w:pPr>
+        <w:ind w:left="2508" w:hanging="360"/>
+      </w:pPr>
+      <w:rPr>
+        <w:rFonts w:ascii="Wingdings" w:hAnsi="Wingdings" w:hint="default"/>
+      </w:rPr>
+    </w:lvl>
+    <w:lvl w:ilvl="3" w:tplc="480A0001" w:tentative="1">
+      <w:start w:val="1"/>
+      <w:numFmt w:val="bullet"/>
+      <w:lvlText w:val=""/>
+      <w:lvlJc w:val="left"/>
+      <w:pPr>
+        <w:ind w:left="3228" w:hanging="360"/>
+      </w:pPr>
+      <w:rPr>
+        <w:rFonts w:ascii="Symbol" w:hAnsi="Symbol" w:hint="default"/>
+      </w:rPr>
+    </w:lvl>
+    <w:lvl w:ilvl="4" w:tplc="480A0003" w:tentative="1">
+      <w:start w:val="1"/>
+      <w:numFmt w:val="bullet"/>
+      <w:lvlText w:val="o"/>
+      <w:lvlJc w:val="left"/>
+      <w:pPr>
+        <w:ind w:left="3948" w:hanging="360"/>
+      </w:pPr>
+      <w:rPr>
+        <w:rFonts w:ascii="Courier New" w:hAnsi="Courier New" w:cs="Courier New" w:hint="default"/>
+      </w:rPr>
+    </w:lvl>
+    <w:lvl w:ilvl="5" w:tplc="480A0005" w:tentative="1">
+      <w:start w:val="1"/>
+      <w:numFmt w:val="bullet"/>
+      <w:lvlText w:val=""/>
+      <w:lvlJc w:val="left"/>
+      <w:pPr>
+        <w:ind w:left="4668" w:hanging="360"/>
+      </w:pPr>
+      <w:rPr>
+        <w:rFonts w:ascii="Wingdings" w:hAnsi="Wingdings" w:hint="default"/>
+      </w:rPr>
+    </w:lvl>
+    <w:lvl w:ilvl="6" w:tplc="480A0001" w:tentative="1">
+      <w:start w:val="1"/>
+      <w:numFmt w:val="bullet"/>
+      <w:lvlText w:val=""/>
+      <w:lvlJc w:val="left"/>
+      <w:pPr>
+        <w:ind w:left="5388" w:hanging="360"/>
+      </w:pPr>
+      <w:rPr>
+        <w:rFonts w:ascii="Symbol" w:hAnsi="Symbol" w:hint="default"/>
+      </w:rPr>
+    </w:lvl>
+    <w:lvl w:ilvl="7" w:tplc="480A0003" w:tentative="1">
+      <w:start w:val="1"/>
+      <w:numFmt w:val="bullet"/>
+      <w:lvlText w:val="o"/>
+      <w:lvlJc w:val="left"/>
+      <w:pPr>
+        <w:ind w:left="6108" w:hanging="360"/>
+      </w:pPr>
+      <w:rPr>
+        <w:rFonts w:ascii="Courier New" w:hAnsi="Courier New" w:cs="Courier New" w:hint="default"/>
+      </w:rPr>
+    </w:lvl>
+    <w:lvl w:ilvl="8" w:tplc="480A0005" w:tentative="1">
+      <w:start w:val="1"/>
+      <w:numFmt w:val="bullet"/>
+      <w:lvlText w:val=""/>
+      <w:lvlJc w:val="left"/>
+      <w:pPr>
+        <w:ind w:left="6828" w:hanging="360"/>
+      </w:pPr>
+      <w:rPr>
+        <w:rFonts w:ascii="Wingdings" w:hAnsi="Wingdings" w:hint="default"/>
+      </w:rPr>
+    </w:lvl>
+  </w:abstractNum>
+  <w:abstractNum w:abstractNumId="3" w15:restartNumberingAfterBreak="0">
+    <w:nsid w:val="227C14EB"/>
+    <w:multiLevelType w:val="hybridMultilevel"/>
+    <w:tmpl w:val="4A0C23AA"/>
+    <w:lvl w:ilvl="0" w:tplc="480A0001">
+      <w:start w:val="1"/>
+      <w:numFmt w:val="bullet"/>
+      <w:lvlText w:val=""/>
+      <w:lvlJc w:val="left"/>
+      <w:pPr>
+        <w:ind w:left="720" w:hanging="360"/>
+      </w:pPr>
+      <w:rPr>
+        <w:rFonts w:ascii="Symbol" w:hAnsi="Symbol" w:hint="default"/>
+      </w:rPr>
+    </w:lvl>
+    <w:lvl w:ilvl="1" w:tplc="480A0003" w:tentative="1">
+      <w:start w:val="1"/>
+      <w:numFmt w:val="bullet"/>
+      <w:lvlText w:val="o"/>
+      <w:lvlJc w:val="left"/>
+      <w:pPr>
+        <w:ind w:left="1440" w:hanging="360"/>
+      </w:pPr>
+      <w:rPr>
+        <w:rFonts w:ascii="Courier New" w:hAnsi="Courier New" w:cs="Courier New" w:hint="default"/>
+      </w:rPr>
+    </w:lvl>
+    <w:lvl w:ilvl="2" w:tplc="480A0005" w:tentative="1">
+      <w:start w:val="1"/>
+      <w:numFmt w:val="bullet"/>
+      <w:lvlText w:val=""/>
+      <w:lvlJc w:val="left"/>
+      <w:pPr>
+        <w:ind w:left="2160" w:hanging="360"/>
+      </w:pPr>
+      <w:rPr>
+        <w:rFonts w:ascii="Wingdings" w:hAnsi="Wingdings" w:hint="default"/>
+      </w:rPr>
+    </w:lvl>
+    <w:lvl w:ilvl="3" w:tplc="480A0001" w:tentative="1">
+      <w:start w:val="1"/>
+      <w:numFmt w:val="bullet"/>
+      <w:lvlText w:val=""/>
+      <w:lvlJc w:val="left"/>
+      <w:pPr>
+        <w:ind w:left="2880" w:hanging="360"/>
+      </w:pPr>
+      <w:rPr>
+        <w:rFonts w:ascii="Symbol" w:hAnsi="Symbol" w:hint="default"/>
+      </w:rPr>
+    </w:lvl>
+    <w:lvl w:ilvl="4" w:tplc="480A0003" w:tentative="1">
+      <w:start w:val="1"/>
+      <w:numFmt w:val="bullet"/>
+      <w:lvlText w:val="o"/>
+      <w:lvlJc w:val="left"/>
+      <w:pPr>
+        <w:ind w:left="3600" w:hanging="360"/>
+      </w:pPr>
+      <w:rPr>
+        <w:rFonts w:ascii="Courier New" w:hAnsi="Courier New" w:cs="Courier New" w:hint="default"/>
+      </w:rPr>
+    </w:lvl>
+    <w:lvl w:ilvl="5" w:tplc="480A0005" w:tentative="1">
+      <w:start w:val="1"/>
+      <w:numFmt w:val="bullet"/>
+      <w:lvlText w:val=""/>
+      <w:lvlJc w:val="left"/>
+      <w:pPr>
+        <w:ind w:left="4320" w:hanging="360"/>
+      </w:pPr>
+      <w:rPr>
+        <w:rFonts w:ascii="Wingdings" w:hAnsi="Wingdings" w:hint="default"/>
+      </w:rPr>
+    </w:lvl>
+    <w:lvl w:ilvl="6" w:tplc="480A0001" w:tentative="1">
+      <w:start w:val="1"/>
+      <w:numFmt w:val="bullet"/>
+      <w:lvlText w:val=""/>
+      <w:lvlJc w:val="left"/>
+      <w:pPr>
+        <w:ind w:left="5040" w:hanging="360"/>
+      </w:pPr>
+      <w:rPr>
+        <w:rFonts w:ascii="Symbol" w:hAnsi="Symbol" w:hint="default"/>
+      </w:rPr>
+    </w:lvl>
+    <w:lvl w:ilvl="7" w:tplc="480A0003" w:tentative="1">
+      <w:start w:val="1"/>
+      <w:numFmt w:val="bullet"/>
+      <w:lvlText w:val="o"/>
+      <w:lvlJc w:val="left"/>
+      <w:pPr>
+        <w:ind w:left="5760" w:hanging="360"/>
+      </w:pPr>
+      <w:rPr>
+        <w:rFonts w:ascii="Courier New" w:hAnsi="Courier New" w:cs="Courier New" w:hint="default"/>
+      </w:rPr>
+    </w:lvl>
+    <w:lvl w:ilvl="8" w:tplc="480A0005" w:tentative="1">
+      <w:start w:val="1"/>
+      <w:numFmt w:val="bullet"/>
+      <w:lvlText w:val=""/>
+      <w:lvlJc w:val="left"/>
+      <w:pPr>
+        <w:ind w:left="6480" w:hanging="360"/>
+      </w:pPr>
+      <w:rPr>
+        <w:rFonts w:ascii="Wingdings" w:hAnsi="Wingdings" w:hint="default"/>
+      </w:rPr>
+    </w:lvl>
+  </w:abstractNum>
+  <w:abstractNum w:abstractNumId="4" w15:restartNumberingAfterBreak="0">
     <w:nsid w:val="24C3182B"/>
     <w:multiLevelType w:val="hybridMultilevel"/>
     <w:tmpl w:val="C9CE93A6"/>
@@ -35758,7 +37203,7 @@
       </w:pPr>
     </w:lvl>
   </w:abstractNum>
-  <w:abstractNum w:abstractNumId="1" w15:restartNumberingAfterBreak="0">
+  <w:abstractNum w:abstractNumId="5" w15:restartNumberingAfterBreak="0">
     <w:nsid w:val="3E731441"/>
     <w:multiLevelType w:val="hybridMultilevel"/>
     <w:tmpl w:val="729E8AFC"/>
@@ -35844,7 +37289,233 @@
       </w:pPr>
     </w:lvl>
   </w:abstractNum>
-  <w:abstractNum w:abstractNumId="2" w15:restartNumberingAfterBreak="0">
+  <w:abstractNum w:abstractNumId="6" w15:restartNumberingAfterBreak="0">
+    <w:nsid w:val="580451B6"/>
+    <w:multiLevelType w:val="hybridMultilevel"/>
+    <w:tmpl w:val="164E0242"/>
+    <w:lvl w:ilvl="0" w:tplc="480A0001">
+      <w:start w:val="1"/>
+      <w:numFmt w:val="bullet"/>
+      <w:lvlText w:val=""/>
+      <w:lvlJc w:val="left"/>
+      <w:pPr>
+        <w:ind w:left="720" w:hanging="360"/>
+      </w:pPr>
+      <w:rPr>
+        <w:rFonts w:ascii="Symbol" w:hAnsi="Symbol" w:hint="default"/>
+      </w:rPr>
+    </w:lvl>
+    <w:lvl w:ilvl="1" w:tplc="480A0003" w:tentative="1">
+      <w:start w:val="1"/>
+      <w:numFmt w:val="bullet"/>
+      <w:lvlText w:val="o"/>
+      <w:lvlJc w:val="left"/>
+      <w:pPr>
+        <w:ind w:left="1440" w:hanging="360"/>
+      </w:pPr>
+      <w:rPr>
+        <w:rFonts w:ascii="Courier New" w:hAnsi="Courier New" w:cs="Courier New" w:hint="default"/>
+      </w:rPr>
+    </w:lvl>
+    <w:lvl w:ilvl="2" w:tplc="480A0005" w:tentative="1">
+      <w:start w:val="1"/>
+      <w:numFmt w:val="bullet"/>
+      <w:lvlText w:val=""/>
+      <w:lvlJc w:val="left"/>
+      <w:pPr>
+        <w:ind w:left="2160" w:hanging="360"/>
+      </w:pPr>
+      <w:rPr>
+        <w:rFonts w:ascii="Wingdings" w:hAnsi="Wingdings" w:hint="default"/>
+      </w:rPr>
+    </w:lvl>
+    <w:lvl w:ilvl="3" w:tplc="480A0001" w:tentative="1">
+      <w:start w:val="1"/>
+      <w:numFmt w:val="bullet"/>
+      <w:lvlText w:val=""/>
+      <w:lvlJc w:val="left"/>
+      <w:pPr>
+        <w:ind w:left="2880" w:hanging="360"/>
+      </w:pPr>
+      <w:rPr>
+        <w:rFonts w:ascii="Symbol" w:hAnsi="Symbol" w:hint="default"/>
+      </w:rPr>
+    </w:lvl>
+    <w:lvl w:ilvl="4" w:tplc="480A0003" w:tentative="1">
+      <w:start w:val="1"/>
+      <w:numFmt w:val="bullet"/>
+      <w:lvlText w:val="o"/>
+      <w:lvlJc w:val="left"/>
+      <w:pPr>
+        <w:ind w:left="3600" w:hanging="360"/>
+      </w:pPr>
+      <w:rPr>
+        <w:rFonts w:ascii="Courier New" w:hAnsi="Courier New" w:cs="Courier New" w:hint="default"/>
+      </w:rPr>
+    </w:lvl>
+    <w:lvl w:ilvl="5" w:tplc="480A0005" w:tentative="1">
+      <w:start w:val="1"/>
+      <w:numFmt w:val="bullet"/>
+      <w:lvlText w:val=""/>
+      <w:lvlJc w:val="left"/>
+      <w:pPr>
+        <w:ind w:left="4320" w:hanging="360"/>
+      </w:pPr>
+      <w:rPr>
+        <w:rFonts w:ascii="Wingdings" w:hAnsi="Wingdings" w:hint="default"/>
+      </w:rPr>
+    </w:lvl>
+    <w:lvl w:ilvl="6" w:tplc="480A0001" w:tentative="1">
+      <w:start w:val="1"/>
+      <w:numFmt w:val="bullet"/>
+      <w:lvlText w:val=""/>
+      <w:lvlJc w:val="left"/>
+      <w:pPr>
+        <w:ind w:left="5040" w:hanging="360"/>
+      </w:pPr>
+      <w:rPr>
+        <w:rFonts w:ascii="Symbol" w:hAnsi="Symbol" w:hint="default"/>
+      </w:rPr>
+    </w:lvl>
+    <w:lvl w:ilvl="7" w:tplc="480A0003" w:tentative="1">
+      <w:start w:val="1"/>
+      <w:numFmt w:val="bullet"/>
+      <w:lvlText w:val="o"/>
+      <w:lvlJc w:val="left"/>
+      <w:pPr>
+        <w:ind w:left="5760" w:hanging="360"/>
+      </w:pPr>
+      <w:rPr>
+        <w:rFonts w:ascii="Courier New" w:hAnsi="Courier New" w:cs="Courier New" w:hint="default"/>
+      </w:rPr>
+    </w:lvl>
+    <w:lvl w:ilvl="8" w:tplc="480A0005" w:tentative="1">
+      <w:start w:val="1"/>
+      <w:numFmt w:val="bullet"/>
+      <w:lvlText w:val=""/>
+      <w:lvlJc w:val="left"/>
+      <w:pPr>
+        <w:ind w:left="6480" w:hanging="360"/>
+      </w:pPr>
+      <w:rPr>
+        <w:rFonts w:ascii="Wingdings" w:hAnsi="Wingdings" w:hint="default"/>
+      </w:rPr>
+    </w:lvl>
+  </w:abstractNum>
+  <w:abstractNum w:abstractNumId="7" w15:restartNumberingAfterBreak="0">
+    <w:nsid w:val="63771B1F"/>
+    <w:multiLevelType w:val="hybridMultilevel"/>
+    <w:tmpl w:val="5B38DE70"/>
+    <w:lvl w:ilvl="0" w:tplc="480A0001">
+      <w:start w:val="1"/>
+      <w:numFmt w:val="bullet"/>
+      <w:lvlText w:val=""/>
+      <w:lvlJc w:val="left"/>
+      <w:pPr>
+        <w:ind w:left="720" w:hanging="360"/>
+      </w:pPr>
+      <w:rPr>
+        <w:rFonts w:ascii="Symbol" w:hAnsi="Symbol" w:hint="default"/>
+      </w:rPr>
+    </w:lvl>
+    <w:lvl w:ilvl="1" w:tplc="480A0003" w:tentative="1">
+      <w:start w:val="1"/>
+      <w:numFmt w:val="bullet"/>
+      <w:lvlText w:val="o"/>
+      <w:lvlJc w:val="left"/>
+      <w:pPr>
+        <w:ind w:left="1440" w:hanging="360"/>
+      </w:pPr>
+      <w:rPr>
+        <w:rFonts w:ascii="Courier New" w:hAnsi="Courier New" w:cs="Courier New" w:hint="default"/>
+      </w:rPr>
+    </w:lvl>
+    <w:lvl w:ilvl="2" w:tplc="480A0005" w:tentative="1">
+      <w:start w:val="1"/>
+      <w:numFmt w:val="bullet"/>
+      <w:lvlText w:val=""/>
+      <w:lvlJc w:val="left"/>
+      <w:pPr>
+        <w:ind w:left="2160" w:hanging="360"/>
+      </w:pPr>
+      <w:rPr>
+        <w:rFonts w:ascii="Wingdings" w:hAnsi="Wingdings" w:hint="default"/>
+      </w:rPr>
+    </w:lvl>
+    <w:lvl w:ilvl="3" w:tplc="480A0001" w:tentative="1">
+      <w:start w:val="1"/>
+      <w:numFmt w:val="bullet"/>
+      <w:lvlText w:val=""/>
+      <w:lvlJc w:val="left"/>
+      <w:pPr>
+        <w:ind w:left="2880" w:hanging="360"/>
+      </w:pPr>
+      <w:rPr>
+        <w:rFonts w:ascii="Symbol" w:hAnsi="Symbol" w:hint="default"/>
+      </w:rPr>
+    </w:lvl>
+    <w:lvl w:ilvl="4" w:tplc="480A0003" w:tentative="1">
+      <w:start w:val="1"/>
+      <w:numFmt w:val="bullet"/>
+      <w:lvlText w:val="o"/>
+      <w:lvlJc w:val="left"/>
+      <w:pPr>
+        <w:ind w:left="3600" w:hanging="360"/>
+      </w:pPr>
+      <w:rPr>
+        <w:rFonts w:ascii="Courier New" w:hAnsi="Courier New" w:cs="Courier New" w:hint="default"/>
+      </w:rPr>
+    </w:lvl>
+    <w:lvl w:ilvl="5" w:tplc="480A0005" w:tentative="1">
+      <w:start w:val="1"/>
+      <w:numFmt w:val="bullet"/>
+      <w:lvlText w:val=""/>
+      <w:lvlJc w:val="left"/>
+      <w:pPr>
+        <w:ind w:left="4320" w:hanging="360"/>
+      </w:pPr>
+      <w:rPr>
+        <w:rFonts w:ascii="Wingdings" w:hAnsi="Wingdings" w:hint="default"/>
+      </w:rPr>
+    </w:lvl>
+    <w:lvl w:ilvl="6" w:tplc="480A0001" w:tentative="1">
+      <w:start w:val="1"/>
+      <w:numFmt w:val="bullet"/>
+      <w:lvlText w:val=""/>
+      <w:lvlJc w:val="left"/>
+      <w:pPr>
+        <w:ind w:left="5040" w:hanging="360"/>
+      </w:pPr>
+      <w:rPr>
+        <w:rFonts w:ascii="Symbol" w:hAnsi="Symbol" w:hint="default"/>
+      </w:rPr>
+    </w:lvl>
+    <w:lvl w:ilvl="7" w:tplc="480A0003" w:tentative="1">
+      <w:start w:val="1"/>
+      <w:numFmt w:val="bullet"/>
+      <w:lvlText w:val="o"/>
+      <w:lvlJc w:val="left"/>
+      <w:pPr>
+        <w:ind w:left="5760" w:hanging="360"/>
+      </w:pPr>
+      <w:rPr>
+        <w:rFonts w:ascii="Courier New" w:hAnsi="Courier New" w:cs="Courier New" w:hint="default"/>
+      </w:rPr>
+    </w:lvl>
+    <w:lvl w:ilvl="8" w:tplc="480A0005" w:tentative="1">
+      <w:start w:val="1"/>
+      <w:numFmt w:val="bullet"/>
+      <w:lvlText w:val=""/>
+      <w:lvlJc w:val="left"/>
+      <w:pPr>
+        <w:ind w:left="6480" w:hanging="360"/>
+      </w:pPr>
+      <w:rPr>
+        <w:rFonts w:ascii="Wingdings" w:hAnsi="Wingdings" w:hint="default"/>
+      </w:rPr>
+    </w:lvl>
+  </w:abstractNum>
+  <w:abstractNum w:abstractNumId="8" w15:restartNumberingAfterBreak="0">
     <w:nsid w:val="64AE4132"/>
     <w:multiLevelType w:val="hybridMultilevel"/>
     <w:tmpl w:val="9E04946E"/>
@@ -35930,13 +37601,147 @@
       </w:pPr>
     </w:lvl>
   </w:abstractNum>
+  <w:abstractNum w:abstractNumId="9" w15:restartNumberingAfterBreak="0">
+    <w:nsid w:val="7D7723CA"/>
+    <w:multiLevelType w:val="hybridMultilevel"/>
+    <w:tmpl w:val="52CE2F16"/>
+    <w:lvl w:ilvl="0" w:tplc="480A0001">
+      <w:start w:val="1"/>
+      <w:numFmt w:val="bullet"/>
+      <w:lvlText w:val=""/>
+      <w:lvlJc w:val="left"/>
+      <w:pPr>
+        <w:ind w:left="720" w:hanging="360"/>
+      </w:pPr>
+      <w:rPr>
+        <w:rFonts w:ascii="Symbol" w:hAnsi="Symbol" w:hint="default"/>
+      </w:rPr>
+    </w:lvl>
+    <w:lvl w:ilvl="1" w:tplc="480A0003" w:tentative="1">
+      <w:start w:val="1"/>
+      <w:numFmt w:val="bullet"/>
+      <w:lvlText w:val="o"/>
+      <w:lvlJc w:val="left"/>
+      <w:pPr>
+        <w:ind w:left="1440" w:hanging="360"/>
+      </w:pPr>
+      <w:rPr>
+        <w:rFonts w:ascii="Courier New" w:hAnsi="Courier New" w:cs="Courier New" w:hint="default"/>
+      </w:rPr>
+    </w:lvl>
+    <w:lvl w:ilvl="2" w:tplc="480A0005" w:tentative="1">
+      <w:start w:val="1"/>
+      <w:numFmt w:val="bullet"/>
+      <w:lvlText w:val=""/>
+      <w:lvlJc w:val="left"/>
+      <w:pPr>
+        <w:ind w:left="2160" w:hanging="360"/>
+      </w:pPr>
+      <w:rPr>
+        <w:rFonts w:ascii="Wingdings" w:hAnsi="Wingdings" w:hint="default"/>
+      </w:rPr>
+    </w:lvl>
+    <w:lvl w:ilvl="3" w:tplc="480A0001" w:tentative="1">
+      <w:start w:val="1"/>
+      <w:numFmt w:val="bullet"/>
+      <w:lvlText w:val=""/>
+      <w:lvlJc w:val="left"/>
+      <w:pPr>
+        <w:ind w:left="2880" w:hanging="360"/>
+      </w:pPr>
+      <w:rPr>
+        <w:rFonts w:ascii="Symbol" w:hAnsi="Symbol" w:hint="default"/>
+      </w:rPr>
+    </w:lvl>
+    <w:lvl w:ilvl="4" w:tplc="480A0003" w:tentative="1">
+      <w:start w:val="1"/>
+      <w:numFmt w:val="bullet"/>
+      <w:lvlText w:val="o"/>
+      <w:lvlJc w:val="left"/>
+      <w:pPr>
+        <w:ind w:left="3600" w:hanging="360"/>
+      </w:pPr>
+      <w:rPr>
+        <w:rFonts w:ascii="Courier New" w:hAnsi="Courier New" w:cs="Courier New" w:hint="default"/>
+      </w:rPr>
+    </w:lvl>
+    <w:lvl w:ilvl="5" w:tplc="480A0005" w:tentative="1">
+      <w:start w:val="1"/>
+      <w:numFmt w:val="bullet"/>
+      <w:lvlText w:val=""/>
+      <w:lvlJc w:val="left"/>
+      <w:pPr>
+        <w:ind w:left="4320" w:hanging="360"/>
+      </w:pPr>
+      <w:rPr>
+        <w:rFonts w:ascii="Wingdings" w:hAnsi="Wingdings" w:hint="default"/>
+      </w:rPr>
+    </w:lvl>
+    <w:lvl w:ilvl="6" w:tplc="480A0001" w:tentative="1">
+      <w:start w:val="1"/>
+      <w:numFmt w:val="bullet"/>
+      <w:lvlText w:val=""/>
+      <w:lvlJc w:val="left"/>
+      <w:pPr>
+        <w:ind w:left="5040" w:hanging="360"/>
+      </w:pPr>
+      <w:rPr>
+        <w:rFonts w:ascii="Symbol" w:hAnsi="Symbol" w:hint="default"/>
+      </w:rPr>
+    </w:lvl>
+    <w:lvl w:ilvl="7" w:tplc="480A0003" w:tentative="1">
+      <w:start w:val="1"/>
+      <w:numFmt w:val="bullet"/>
+      <w:lvlText w:val="o"/>
+      <w:lvlJc w:val="left"/>
+      <w:pPr>
+        <w:ind w:left="5760" w:hanging="360"/>
+      </w:pPr>
+      <w:rPr>
+        <w:rFonts w:ascii="Courier New" w:hAnsi="Courier New" w:cs="Courier New" w:hint="default"/>
+      </w:rPr>
+    </w:lvl>
+    <w:lvl w:ilvl="8" w:tplc="480A0005" w:tentative="1">
+      <w:start w:val="1"/>
+      <w:numFmt w:val="bullet"/>
+      <w:lvlText w:val=""/>
+      <w:lvlJc w:val="left"/>
+      <w:pPr>
+        <w:ind w:left="6480" w:hanging="360"/>
+      </w:pPr>
+      <w:rPr>
+        <w:rFonts w:ascii="Wingdings" w:hAnsi="Wingdings" w:hint="default"/>
+      </w:rPr>
+    </w:lvl>
+  </w:abstractNum>
   <w:num w:numId="1">
+    <w:abstractNumId w:val="5"/>
+  </w:num>
+  <w:num w:numId="2">
+    <w:abstractNumId w:val="8"/>
+  </w:num>
+  <w:num w:numId="3">
+    <w:abstractNumId w:val="4"/>
+  </w:num>
+  <w:num w:numId="4">
+    <w:abstractNumId w:val="7"/>
+  </w:num>
+  <w:num w:numId="5">
+    <w:abstractNumId w:val="3"/>
+  </w:num>
+  <w:num w:numId="6">
+    <w:abstractNumId w:val="9"/>
+  </w:num>
+  <w:num w:numId="7">
     <w:abstractNumId w:val="1"/>
   </w:num>
-  <w:num w:numId="2">
+  <w:num w:numId="8">
+    <w:abstractNumId w:val="6"/>
+  </w:num>
+  <w:num w:numId="9">
     <w:abstractNumId w:val="2"/>
   </w:num>
-  <w:num w:numId="3">
+  <w:num w:numId="10">
     <w:abstractNumId w:val="0"/>
   </w:num>
 </w:numbering>
@@ -36383,6 +38188,7 @@
   <w:style w:type="character" w:default="1" w:styleId="Fuentedeprrafopredeter">
     <w:name w:val="Default Paragraph Font"/>
     <w:uiPriority w:val="1"/>
+    <w:semiHidden/>
     <w:unhideWhenUsed/>
   </w:style>
   <w:style w:type="table" w:default="1" w:styleId="Tablanormal">
@@ -36559,6 +38365,607 @@
     </w:pPr>
   </w:style>
 </w:styles>
+</file>
+
+<file path=word/glossary/document.xml><?xml version="1.0" encoding="utf-8"?>
+<w:glossaryDocument xmlns:wpc="http://schemas.microsoft.com/office/word/2010/wordprocessingCanvas" xmlns:mc="http://schemas.openxmlformats.org/markup-compatibility/2006" xmlns:o="urn:schemas-microsoft-com:office:office" xmlns:r="http://schemas.openxmlformats.org/officeDocument/2006/relationships" xmlns:m="http://schemas.openxmlformats.org/officeDocument/2006/math" xmlns:v="urn:schemas-microsoft-com:vml" xmlns:wp14="http://schemas.microsoft.com/office/word/2010/wordprocessingDrawing" xmlns:wp="http://schemas.openxmlformats.org/drawingml/2006/wordprocessingDrawing" xmlns:w10="urn:schemas-microsoft-com:office:word" xmlns:w="http://schemas.openxmlformats.org/wordprocessingml/2006/main" xmlns:w14="http://schemas.microsoft.com/office/word/2010/wordml" xmlns:w15="http://schemas.microsoft.com/office/word/2012/wordml" xmlns:wpg="http://schemas.microsoft.com/office/word/2010/wordprocessingGroup" xmlns:wpi="http://schemas.microsoft.com/office/word/2010/wordprocessingInk" xmlns:wne="http://schemas.microsoft.com/office/word/2006/wordml" xmlns:wps="http://schemas.microsoft.com/office/word/2010/wordprocessingShape" mc:Ignorable="w14 w15 wp14">
+  <w:docParts>
+    <w:docPart>
+      <w:docPartPr>
+        <w:name w:val="B2AD3BABA3E34DE8B99564B238BCA01C"/>
+        <w:category>
+          <w:name w:val="General"/>
+          <w:gallery w:val="placeholder"/>
+        </w:category>
+        <w:types>
+          <w:type w:val="bbPlcHdr"/>
+        </w:types>
+        <w:behaviors>
+          <w:behavior w:val="content"/>
+        </w:behaviors>
+        <w:guid w:val="{87CB0ACC-500F-4A0F-8DDD-9B68F0F2831C}"/>
+      </w:docPartPr>
+      <w:docPartBody>
+        <w:p>
+          <w:pPr>
+            <w:pStyle w:val="B2AD3BABA3E34DE8B99564B238BCA01C"/>
+          </w:pPr>
+          <w:r>
+            <w:rPr>
+              <w:color w:val="002042"/>
+              <w:sz w:val="72"/>
+            </w:rPr>
+            <w:t>[Título del trabajo]</w:t>
+          </w:r>
+        </w:p>
+      </w:docPartBody>
+    </w:docPart>
+    <w:docPart>
+      <w:docPartPr>
+        <w:name w:val="7364B9C249C44C16A6761AF83C9BD8AC"/>
+        <w:category>
+          <w:name w:val="General"/>
+          <w:gallery w:val="placeholder"/>
+        </w:category>
+        <w:types>
+          <w:type w:val="bbPlcHdr"/>
+        </w:types>
+        <w:behaviors>
+          <w:behavior w:val="content"/>
+        </w:behaviors>
+        <w:guid w:val="{B396A40B-0FDD-4B5B-AE31-A179CBA25DCF}"/>
+      </w:docPartPr>
+      <w:docPartBody>
+        <w:p>
+          <w:pPr>
+            <w:pStyle w:val="7364B9C249C44C16A6761AF83C9BD8AC"/>
+          </w:pPr>
+          <w:r>
+            <w:rPr>
+              <w:rStyle w:val="Textodelmarcadordeposicin"/>
+            </w:rPr>
+            <w:t>Haga clic aquí para escribir texto.</w:t>
+          </w:r>
+        </w:p>
+      </w:docPartBody>
+    </w:docPart>
+  </w:docParts>
+</w:glossaryDocument>
+</file>
+
+<file path=word/glossary/fontTable.xml><?xml version="1.0" encoding="utf-8"?>
+<w:fonts xmlns:mc="http://schemas.openxmlformats.org/markup-compatibility/2006" xmlns:r="http://schemas.openxmlformats.org/officeDocument/2006/relationships" xmlns:w="http://schemas.openxmlformats.org/wordprocessingml/2006/main" xmlns:w14="http://schemas.microsoft.com/office/word/2010/wordml" xmlns:w15="http://schemas.microsoft.com/office/word/2012/wordml" mc:Ignorable="w14 w15">
+  <w:font w:name="Symbol">
+    <w:panose1 w:val="05050102010706020507"/>
+    <w:charset w:val="02"/>
+    <w:family w:val="roman"/>
+    <w:pitch w:val="variable"/>
+    <w:sig w:usb0="00000000" w:usb1="10000000" w:usb2="00000000" w:usb3="00000000" w:csb0="80000000" w:csb1="00000000"/>
+  </w:font>
+  <w:font w:name="Times New Roman">
+    <w:panose1 w:val="02020603050405020304"/>
+    <w:charset w:val="00"/>
+    <w:family w:val="roman"/>
+    <w:pitch w:val="variable"/>
+    <w:sig w:usb0="E0002EFF" w:usb1="C000785B" w:usb2="00000009" w:usb3="00000000" w:csb0="000001FF" w:csb1="00000000"/>
+  </w:font>
+  <w:font w:name="Courier New">
+    <w:panose1 w:val="02070309020205020404"/>
+    <w:charset w:val="00"/>
+    <w:family w:val="modern"/>
+    <w:pitch w:val="fixed"/>
+    <w:sig w:usb0="E0002EFF" w:usb1="C0007843" w:usb2="00000009" w:usb3="00000000" w:csb0="000001FF" w:csb1="00000000"/>
+  </w:font>
+  <w:font w:name="Wingdings">
+    <w:panose1 w:val="05000000000000000000"/>
+    <w:charset w:val="02"/>
+    <w:family w:val="auto"/>
+    <w:pitch w:val="variable"/>
+    <w:sig w:usb0="00000000" w:usb1="10000000" w:usb2="00000000" w:usb3="00000000" w:csb0="80000000" w:csb1="00000000"/>
+  </w:font>
+  <w:font w:name="Calibri">
+    <w:panose1 w:val="020F0502020204030204"/>
+    <w:charset w:val="00"/>
+    <w:family w:val="swiss"/>
+    <w:pitch w:val="variable"/>
+    <w:sig w:usb0="E0002AFF" w:usb1="C000247B" w:usb2="00000009" w:usb3="00000000" w:csb0="000001FF" w:csb1="00000000"/>
+  </w:font>
+  <w:font w:name="Calibri Light">
+    <w:panose1 w:val="020F0302020204030204"/>
+    <w:charset w:val="00"/>
+    <w:family w:val="swiss"/>
+    <w:pitch w:val="variable"/>
+    <w:sig w:usb0="E0002AFF" w:usb1="C000247B" w:usb2="00000009" w:usb3="00000000" w:csb0="000001FF" w:csb1="00000000"/>
+  </w:font>
+</w:fonts>
+</file>
+
+<file path=word/glossary/settings.xml><?xml version="1.0" encoding="utf-8"?>
+<w:settings xmlns:mc="http://schemas.openxmlformats.org/markup-compatibility/2006" xmlns:o="urn:schemas-microsoft-com:office:office" xmlns:r="http://schemas.openxmlformats.org/officeDocument/2006/relationships" xmlns:m="http://schemas.openxmlformats.org/officeDocument/2006/math" xmlns:v="urn:schemas-microsoft-com:vml" xmlns:w10="urn:schemas-microsoft-com:office:word" xmlns:w="http://schemas.openxmlformats.org/wordprocessingml/2006/main" xmlns:w14="http://schemas.microsoft.com/office/word/2010/wordml" xmlns:w15="http://schemas.microsoft.com/office/word/2012/wordml" xmlns:sl="http://schemas.openxmlformats.org/schemaLibrary/2006/main" mc:Ignorable="w14 w15">
+  <w:view w:val="normal"/>
+  <w:defaultTabStop w:val="708"/>
+  <w:hyphenationZone w:val="425"/>
+  <w:characterSpacingControl w:val="doNotCompress"/>
+  <w:compat>
+    <w:useFELayout/>
+    <w:compatSetting w:name="compatibilityMode" w:uri="http://schemas.microsoft.com/office/word" w:val="15"/>
+    <w:compatSetting w:name="overrideTableStyleFontSizeAndJustification" w:uri="http://schemas.microsoft.com/office/word" w:val="1"/>
+    <w:compatSetting w:name="enableOpenTypeFeatures" w:uri="http://schemas.microsoft.com/office/word" w:val="1"/>
+    <w:compatSetting w:name="doNotFlipMirrorIndents" w:uri="http://schemas.microsoft.com/office/word" w:val="1"/>
+    <w:compatSetting w:name="differentiateMultirowTableHeaders" w:uri="http://schemas.microsoft.com/office/word" w:val="1"/>
+  </w:compat>
+  <w:rsids>
+    <w:rsidRoot w:val="004155F9"/>
+    <w:rsid w:val="004155F9"/>
+  </w:rsids>
+  <m:mathPr>
+    <m:mathFont m:val="Cambria Math"/>
+    <m:brkBin m:val="before"/>
+    <m:brkBinSub m:val="--"/>
+    <m:smallFrac m:val="0"/>
+    <m:dispDef/>
+    <m:lMargin m:val="0"/>
+    <m:rMargin m:val="0"/>
+    <m:defJc m:val="centerGroup"/>
+    <m:wrapIndent m:val="1440"/>
+    <m:intLim m:val="subSup"/>
+    <m:naryLim m:val="undOvr"/>
+  </m:mathPr>
+  <w:themeFontLang w:val="es-HN"/>
+  <w:clrSchemeMapping w:bg1="light1" w:t1="dark1" w:bg2="light2" w:t2="dark2" w:accent1="accent1" w:accent2="accent2" w:accent3="accent3" w:accent4="accent4" w:accent5="accent5" w:accent6="accent6" w:hyperlink="hyperlink" w:followedHyperlink="followedHyperlink"/>
+  <w:decimalSymbol w:val="."/>
+  <w:listSeparator w:val=";"/>
+  <w15:chartTrackingRefBased/>
+</w:settings>
+</file>
+
+<file path=word/glossary/styles.xml><?xml version="1.0" encoding="utf-8"?>
+<w:styles xmlns:mc="http://schemas.openxmlformats.org/markup-compatibility/2006" xmlns:r="http://schemas.openxmlformats.org/officeDocument/2006/relationships" xmlns:w="http://schemas.openxmlformats.org/wordprocessingml/2006/main" xmlns:w14="http://schemas.microsoft.com/office/word/2010/wordml" xmlns:w15="http://schemas.microsoft.com/office/word/2012/wordml" mc:Ignorable="w14 w15">
+  <w:docDefaults>
+    <w:rPrDefault>
+      <w:rPr>
+        <w:rFonts w:asciiTheme="minorHAnsi" w:eastAsiaTheme="minorEastAsia" w:hAnsiTheme="minorHAnsi" w:cstheme="minorBidi"/>
+        <w:sz w:val="22"/>
+        <w:szCs w:val="22"/>
+        <w:lang w:val="es-HN" w:eastAsia="es-HN" w:bidi="ar-SA"/>
+      </w:rPr>
+    </w:rPrDefault>
+    <w:pPrDefault>
+      <w:pPr>
+        <w:spacing w:after="160" w:line="259" w:lineRule="auto"/>
+      </w:pPr>
+    </w:pPrDefault>
+  </w:docDefaults>
+  <w:latentStyles w:defLockedState="0" w:defUIPriority="99" w:defSemiHidden="0" w:defUnhideWhenUsed="0" w:defQFormat="0" w:count="371">
+    <w:lsdException w:name="Normal" w:uiPriority="0" w:qFormat="1"/>
+    <w:lsdException w:name="heading 1" w:uiPriority="9" w:qFormat="1"/>
+    <w:lsdException w:name="heading 2" w:semiHidden="1" w:uiPriority="9" w:unhideWhenUsed="1" w:qFormat="1"/>
+    <w:lsdException w:name="heading 3" w:semiHidden="1" w:uiPriority="9" w:unhideWhenUsed="1" w:qFormat="1"/>
+    <w:lsdException w:name="heading 4" w:semiHidden="1" w:uiPriority="9" w:unhideWhenUsed="1" w:qFormat="1"/>
+    <w:lsdException w:name="heading 5" w:semiHidden="1" w:uiPriority="9" w:unhideWhenUsed="1" w:qFormat="1"/>
+    <w:lsdException w:name="heading 6" w:semiHidden="1" w:uiPriority="9" w:unhideWhenUsed="1" w:qFormat="1"/>
+    <w:lsdException w:name="heading 7" w:semiHidden="1" w:uiPriority="9" w:unhideWhenUsed="1" w:qFormat="1"/>
+    <w:lsdException w:name="heading 8" w:semiHidden="1" w:uiPriority="9" w:unhideWhenUsed="1" w:qFormat="1"/>
+    <w:lsdException w:name="heading 9" w:semiHidden="1" w:uiPriority="9" w:unhideWhenUsed="1" w:qFormat="1"/>
+    <w:lsdException w:name="index 1" w:semiHidden="1" w:unhideWhenUsed="1"/>
+    <w:lsdException w:name="index 2" w:semiHidden="1" w:unhideWhenUsed="1"/>
+    <w:lsdException w:name="index 3" w:semiHidden="1" w:unhideWhenUsed="1"/>
+    <w:lsdException w:name="index 4" w:semiHidden="1" w:unhideWhenUsed="1"/>
+    <w:lsdException w:name="index 5" w:semiHidden="1" w:unhideWhenUsed="1"/>
+    <w:lsdException w:name="index 6" w:semiHidden="1" w:unhideWhenUsed="1"/>
+    <w:lsdException w:name="index 7" w:semiHidden="1" w:unhideWhenUsed="1"/>
+    <w:lsdException w:name="index 8" w:semiHidden="1" w:unhideWhenUsed="1"/>
+    <w:lsdException w:name="index 9" w:semiHidden="1" w:unhideWhenUsed="1"/>
+    <w:lsdException w:name="toc 1" w:semiHidden="1" w:uiPriority="39" w:unhideWhenUsed="1"/>
+    <w:lsdException w:name="toc 2" w:semiHidden="1" w:uiPriority="39" w:unhideWhenUsed="1"/>
+    <w:lsdException w:name="toc 3" w:semiHidden="1" w:uiPriority="39" w:unhideWhenUsed="1"/>
+    <w:lsdException w:name="toc 4" w:semiHidden="1" w:uiPriority="39" w:unhideWhenUsed="1"/>
+    <w:lsdException w:name="toc 5" w:semiHidden="1" w:uiPriority="39" w:unhideWhenUsed="1"/>
+    <w:lsdException w:name="toc 6" w:semiHidden="1" w:uiPriority="39" w:unhideWhenUsed="1"/>
+    <w:lsdException w:name="toc 7" w:semiHidden="1" w:uiPriority="39" w:unhideWhenUsed="1"/>
+    <w:lsdException w:name="toc 8" w:semiHidden="1" w:uiPriority="39" w:unhideWhenUsed="1"/>
+    <w:lsdException w:name="toc 9" w:semiHidden="1" w:uiPriority="39" w:unhideWhenUsed="1"/>
+    <w:lsdException w:name="Normal Indent" w:semiHidden="1" w:unhideWhenUsed="1"/>
+    <w:lsdException w:name="footnote text" w:semiHidden="1" w:unhideWhenUsed="1"/>
+    <w:lsdException w:name="annotation text" w:semiHidden="1" w:unhideWhenUsed="1"/>
+    <w:lsdException w:name="header" w:semiHidden="1" w:unhideWhenUsed="1"/>
+    <w:lsdException w:name="footer" w:semiHidden="1" w:unhideWhenUsed="1"/>
+    <w:lsdException w:name="index heading" w:semiHidden="1" w:unhideWhenUsed="1"/>
+    <w:lsdException w:name="caption" w:semiHidden="1" w:uiPriority="35" w:unhideWhenUsed="1" w:qFormat="1"/>
+    <w:lsdException w:name="table of figures" w:semiHidden="1" w:unhideWhenUsed="1"/>
+    <w:lsdException w:name="envelope address" w:semiHidden="1" w:unhideWhenUsed="1"/>
+    <w:lsdException w:name="envelope return" w:semiHidden="1" w:unhideWhenUsed="1"/>
+    <w:lsdException w:name="footnote reference" w:semiHidden="1" w:unhideWhenUsed="1"/>
+    <w:lsdException w:name="annotation reference" w:semiHidden="1" w:unhideWhenUsed="1"/>
+    <w:lsdException w:name="line number" w:semiHidden="1" w:unhideWhenUsed="1"/>
+    <w:lsdException w:name="page number" w:semiHidden="1" w:unhideWhenUsed="1"/>
+    <w:lsdException w:name="endnote reference" w:semiHidden="1" w:unhideWhenUsed="1"/>
+    <w:lsdException w:name="endnote text" w:semiHidden="1" w:unhideWhenUsed="1"/>
+    <w:lsdException w:name="table of authorities" w:semiHidden="1" w:unhideWhenUsed="1"/>
+    <w:lsdException w:name="macro" w:semiHidden="1" w:unhideWhenUsed="1"/>
+    <w:lsdException w:name="toa heading" w:semiHidden="1" w:unhideWhenUsed="1"/>
+    <w:lsdException w:name="List" w:semiHidden="1" w:unhideWhenUsed="1"/>
+    <w:lsdException w:name="List Bullet" w:semiHidden="1" w:unhideWhenUsed="1"/>
+    <w:lsdException w:name="List Number" w:semiHidden="1" w:unhideWhenUsed="1"/>
+    <w:lsdException w:name="List 2" w:semiHidden="1" w:unhideWhenUsed="1"/>
+    <w:lsdException w:name="List 3" w:semiHidden="1" w:unhideWhenUsed="1"/>
+    <w:lsdException w:name="List 4" w:semiHidden="1" w:unhideWhenUsed="1"/>
+    <w:lsdException w:name="List 5" w:semiHidden="1" w:unhideWhenUsed="1"/>
+    <w:lsdException w:name="List Bullet 2" w:semiHidden="1" w:unhideWhenUsed="1"/>
+    <w:lsdException w:name="List Bullet 3" w:semiHidden="1" w:unhideWhenUsed="1"/>
+    <w:lsdException w:name="List Bullet 4" w:semiHidden="1" w:unhideWhenUsed="1"/>
+    <w:lsdException w:name="List Bullet 5" w:semiHidden="1" w:unhideWhenUsed="1"/>
+    <w:lsdException w:name="List Number 2" w:semiHidden="1" w:unhideWhenUsed="1"/>
+    <w:lsdException w:name="List Number 3" w:semiHidden="1" w:unhideWhenUsed="1"/>
+    <w:lsdException w:name="List Number 4" w:semiHidden="1" w:unhideWhenUsed="1"/>
+    <w:lsdException w:name="List Number 5" w:semiHidden="1" w:unhideWhenUsed="1"/>
+    <w:lsdException w:name="Title" w:uiPriority="10" w:qFormat="1"/>
+    <w:lsdException w:name="Closing" w:semiHidden="1" w:unhideWhenUsed="1"/>
+    <w:lsdException w:name="Signature" w:semiHidden="1" w:unhideWhenUsed="1"/>
+    <w:lsdException w:name="Default Paragraph Font" w:semiHidden="1" w:uiPriority="1" w:unhideWhenUsed="1"/>
+    <w:lsdException w:name="Body Text" w:semiHidden="1" w:unhideWhenUsed="1"/>
+    <w:lsdException w:name="Body Text Indent" w:semiHidden="1" w:unhideWhenUsed="1"/>
+    <w:lsdException w:name="List Continue" w:semiHidden="1" w:unhideWhenUsed="1"/>
+    <w:lsdException w:name="List Continue 2" w:semiHidden="1" w:unhideWhenUsed="1"/>
+    <w:lsdException w:name="List Continue 3" w:semiHidden="1" w:unhideWhenUsed="1"/>
+    <w:lsdException w:name="List Continue 4" w:semiHidden="1" w:unhideWhenUsed="1"/>
+    <w:lsdException w:name="List Continue 5" w:semiHidden="1" w:unhideWhenUsed="1"/>
+    <w:lsdException w:name="Message Header" w:semiHidden="1" w:unhideWhenUsed="1"/>
+    <w:lsdException w:name="Subtitle" w:uiPriority="11" w:qFormat="1"/>
+    <w:lsdException w:name="Salutation" w:semiHidden="1" w:unhideWhenUsed="1"/>
+    <w:lsdException w:name="Date" w:semiHidden="1" w:unhideWhenUsed="1"/>
+    <w:lsdException w:name="Body Text First Indent" w:semiHidden="1" w:unhideWhenUsed="1"/>
+    <w:lsdException w:name="Body Text First Indent 2" w:semiHidden="1" w:unhideWhenUsed="1"/>
+    <w:lsdException w:name="Note Heading" w:semiHidden="1" w:unhideWhenUsed="1"/>
+    <w:lsdException w:name="Body Text 2" w:semiHidden="1" w:unhideWhenUsed="1"/>
+    <w:lsdException w:name="Body Text 3" w:semiHidden="1" w:unhideWhenUsed="1"/>
+    <w:lsdException w:name="Body Text Indent 2" w:semiHidden="1" w:unhideWhenUsed="1"/>
+    <w:lsdException w:name="Body Text Indent 3" w:semiHidden="1" w:unhideWhenUsed="1"/>
+    <w:lsdException w:name="Block Text" w:semiHidden="1" w:unhideWhenUsed="1"/>
+    <w:lsdException w:name="Hyperlink" w:semiHidden="1" w:unhideWhenUsed="1"/>
+    <w:lsdException w:name="FollowedHyperlink" w:semiHidden="1" w:unhideWhenUsed="1"/>
+    <w:lsdException w:name="Strong" w:uiPriority="22" w:qFormat="1"/>
+    <w:lsdException w:name="Emphasis" w:uiPriority="20" w:qFormat="1"/>
+    <w:lsdException w:name="Document Map" w:semiHidden="1" w:unhideWhenUsed="1"/>
+    <w:lsdException w:name="Plain Text" w:semiHidden="1" w:unhideWhenUsed="1"/>
+    <w:lsdException w:name="E-mail Signature" w:semiHidden="1" w:unhideWhenUsed="1"/>
+    <w:lsdException w:name="HTML Top of Form" w:semiHidden="1" w:unhideWhenUsed="1"/>
+    <w:lsdException w:name="HTML Bottom of Form" w:semiHidden="1" w:unhideWhenUsed="1"/>
+    <w:lsdException w:name="Normal (Web)" w:semiHidden="1" w:unhideWhenUsed="1"/>
+    <w:lsdException w:name="HTML Acronym" w:semiHidden="1" w:unhideWhenUsed="1"/>
+    <w:lsdException w:name="HTML Address" w:semiHidden="1" w:unhideWhenUsed="1"/>
+    <w:lsdException w:name="HTML Cite" w:semiHidden="1" w:unhideWhenUsed="1"/>
+    <w:lsdException w:name="HTML Code" w:semiHidden="1" w:unhideWhenUsed="1"/>
+    <w:lsdException w:name="HTML Definition" w:semiHidden="1" w:unhideWhenUsed="1"/>
+    <w:lsdException w:name="HTML Keyboard" w:semiHidden="1" w:unhideWhenUsed="1"/>
+    <w:lsdException w:name="HTML Preformatted" w:semiHidden="1" w:unhideWhenUsed="1"/>
+    <w:lsdException w:name="HTML Sample" w:semiHidden="1" w:unhideWhenUsed="1"/>
+    <w:lsdException w:name="HTML Typewriter" w:semiHidden="1" w:unhideWhenUsed="1"/>
+    <w:lsdException w:name="HTML Variable" w:semiHidden="1" w:unhideWhenUsed="1"/>
+    <w:lsdException w:name="Normal Table" w:semiHidden="1" w:unhideWhenUsed="1"/>
+    <w:lsdException w:name="annotation subject" w:semiHidden="1" w:unhideWhenUsed="1"/>
+    <w:lsdException w:name="No List" w:semiHidden="1" w:unhideWhenUsed="1"/>
+    <w:lsdException w:name="Outline List 1" w:semiHidden="1" w:unhideWhenUsed="1"/>
+    <w:lsdException w:name="Outline List 2" w:semiHidden="1" w:unhideWhenUsed="1"/>
+    <w:lsdException w:name="Outline List 3" w:semiHidden="1" w:unhideWhenUsed="1"/>
+    <w:lsdException w:name="Table Simple 1" w:semiHidden="1" w:unhideWhenUsed="1"/>
+    <w:lsdException w:name="Table Simple 2" w:semiHidden="1" w:unhideWhenUsed="1"/>
+    <w:lsdException w:name="Table Simple 3" w:semiHidden="1" w:unhideWhenUsed="1"/>
+    <w:lsdException w:name="Table Classic 1" w:semiHidden="1" w:unhideWhenUsed="1"/>
+    <w:lsdException w:name="Table Classic 2" w:semiHidden="1" w:unhideWhenUsed="1"/>
+    <w:lsdException w:name="Table Classic 3" w:semiHidden="1" w:unhideWhenUsed="1"/>
+    <w:lsdException w:name="Table Classic 4" w:semiHidden="1" w:unhideWhenUsed="1"/>
+    <w:lsdException w:name="Table Colorful 1" w:semiHidden="1" w:unhideWhenUsed="1"/>
+    <w:lsdException w:name="Table Colorful 2" w:semiHidden="1" w:unhideWhenUsed="1"/>
+    <w:lsdException w:name="Table Colorful 3" w:semiHidden="1" w:unhideWhenUsed="1"/>
+    <w:lsdException w:name="Table Columns 1" w:semiHidden="1" w:unhideWhenUsed="1"/>
+    <w:lsdException w:name="Table Columns 2" w:semiHidden="1" w:unhideWhenUsed="1"/>
+    <w:lsdException w:name="Table Columns 3" w:semiHidden="1" w:unhideWhenUsed="1"/>
+    <w:lsdException w:name="Table Columns 4" w:semiHidden="1" w:unhideWhenUsed="1"/>
+    <w:lsdException w:name="Table Columns 5" w:semiHidden="1" w:unhideWhenUsed="1"/>
+    <w:lsdException w:name="Table Grid 1" w:semiHidden="1" w:unhideWhenUsed="1"/>
+    <w:lsdException w:name="Table Grid 2" w:semiHidden="1" w:unhideWhenUsed="1"/>
+    <w:lsdException w:name="Table Grid 3" w:semiHidden="1" w:unhideWhenUsed="1"/>
+    <w:lsdException w:name="Table Grid 4" w:semiHidden="1" w:unhideWhenUsed="1"/>
+    <w:lsdException w:name="Table Grid 5" w:semiHidden="1" w:unhideWhenUsed="1"/>
+    <w:lsdException w:name="Table Grid 6" w:semiHidden="1" w:unhideWhenUsed="1"/>
+    <w:lsdException w:name="Table Grid 7" w:semiHidden="1" w:unhideWhenUsed="1"/>
+    <w:lsdException w:name="Table Grid 8" w:semiHidden="1" w:unhideWhenUsed="1"/>
+    <w:lsdException w:name="Table List 1" w:semiHidden="1" w:unhideWhenUsed="1"/>
+    <w:lsdException w:name="Table List 2" w:semiHidden="1" w:unhideWhenUsed="1"/>
+    <w:lsdException w:name="Table List 3" w:semiHidden="1" w:unhideWhenUsed="1"/>
+    <w:lsdException w:name="Table List 4" w:semiHidden="1" w:unhideWhenUsed="1"/>
+    <w:lsdException w:name="Table List 5" w:semiHidden="1" w:unhideWhenUsed="1"/>
+    <w:lsdException w:name="Table List 6" w:semiHidden="1" w:unhideWhenUsed="1"/>
+    <w:lsdException w:name="Table List 7" w:semiHidden="1" w:unhideWhenUsed="1"/>
+    <w:lsdException w:name="Table List 8" w:semiHidden="1" w:unhideWhenUsed="1"/>
+    <w:lsdException w:name="Table 3D effects 1" w:semiHidden="1" w:unhideWhenUsed="1"/>
+    <w:lsdException w:name="Table 3D effects 2" w:semiHidden="1" w:unhideWhenUsed="1"/>
+    <w:lsdException w:name="Table 3D effects 3" w:semiHidden="1" w:unhideWhenUsed="1"/>
+    <w:lsdException w:name="Table Contemporary" w:semiHidden="1" w:unhideWhenUsed="1"/>
+    <w:lsdException w:name="Table Elegant" w:semiHidden="1" w:unhideWhenUsed="1"/>
+    <w:lsdException w:name="Table Professional" w:semiHidden="1" w:unhideWhenUsed="1"/>
+    <w:lsdException w:name="Table Subtle 1" w:semiHidden="1" w:unhideWhenUsed="1"/>
+    <w:lsdException w:name="Table Subtle 2" w:semiHidden="1" w:unhideWhenUsed="1"/>
+    <w:lsdException w:name="Table Web 1" w:semiHidden="1" w:unhideWhenUsed="1"/>
+    <w:lsdException w:name="Table Web 2" w:semiHidden="1" w:unhideWhenUsed="1"/>
+    <w:lsdException w:name="Table Web 3" w:semiHidden="1" w:unhideWhenUsed="1"/>
+    <w:lsdException w:name="Balloon Text" w:semiHidden="1" w:unhideWhenUsed="1"/>
+    <w:lsdException w:name="Table Grid" w:uiPriority="39"/>
+    <w:lsdException w:name="Table Theme" w:semiHidden="1" w:unhideWhenUsed="1"/>
+    <w:lsdException w:name="Placeholder Text" w:semiHidden="1"/>
+    <w:lsdException w:name="No Spacing" w:uiPriority="1" w:qFormat="1"/>
+    <w:lsdException w:name="Light Shading" w:uiPriority="60"/>
+    <w:lsdException w:name="Light List" w:uiPriority="61"/>
+    <w:lsdException w:name="Light Grid" w:uiPriority="62"/>
+    <w:lsdException w:name="Medium Shading 1" w:uiPriority="63"/>
+    <w:lsdException w:name="Medium Shading 2" w:uiPriority="64"/>
+    <w:lsdException w:name="Medium List 1" w:uiPriority="65"/>
+    <w:lsdException w:name="Medium List 2" w:uiPriority="66"/>
+    <w:lsdException w:name="Medium Grid 1" w:uiPriority="67"/>
+    <w:lsdException w:name="Medium Grid 2" w:uiPriority="68"/>
+    <w:lsdException w:name="Medium Grid 3" w:uiPriority="69"/>
+    <w:lsdException w:name="Dark List" w:uiPriority="70"/>
+    <w:lsdException w:name="Colorful Shading" w:uiPriority="71"/>
+    <w:lsdException w:name="Colorful List" w:uiPriority="72"/>
+    <w:lsdException w:name="Colorful Grid" w:uiPriority="73"/>
+    <w:lsdException w:name="Light Shading Accent 1" w:uiPriority="60"/>
+    <w:lsdException w:name="Light List Accent 1" w:uiPriority="61"/>
+    <w:lsdException w:name="Light Grid Accent 1" w:uiPriority="62"/>
+    <w:lsdException w:name="Medium Shading 1 Accent 1" w:uiPriority="63"/>
+    <w:lsdException w:name="Medium Shading 2 Accent 1" w:uiPriority="64"/>
+    <w:lsdException w:name="Medium List 1 Accent 1" w:uiPriority="65"/>
+    <w:lsdException w:name="Revision" w:semiHidden="1"/>
+    <w:lsdException w:name="List Paragraph" w:uiPriority="34" w:qFormat="1"/>
+    <w:lsdException w:name="Quote" w:uiPriority="29" w:qFormat="1"/>
+    <w:lsdException w:name="Intense Quote" w:uiPriority="30" w:qFormat="1"/>
+    <w:lsdException w:name="Medium List 2 Accent 1" w:uiPriority="66"/>
+    <w:lsdException w:name="Medium Grid 1 Accent 1" w:uiPriority="67"/>
+    <w:lsdException w:name="Medium Grid 2 Accent 1" w:uiPriority="68"/>
+    <w:lsdException w:name="Medium Grid 3 Accent 1" w:uiPriority="69"/>
+    <w:lsdException w:name="Dark List Accent 1" w:uiPriority="70"/>
+    <w:lsdException w:name="Colorful Shading Accent 1" w:uiPriority="71"/>
+    <w:lsdException w:name="Colorful List Accent 1" w:uiPriority="72"/>
+    <w:lsdException w:name="Colorful Grid Accent 1" w:uiPriority="73"/>
+    <w:lsdException w:name="Light Shading Accent 2" w:uiPriority="60"/>
+    <w:lsdException w:name="Light List Accent 2" w:uiPriority="61"/>
+    <w:lsdException w:name="Light Grid Accent 2" w:uiPriority="62"/>
+    <w:lsdException w:name="Medium Shading 1 Accent 2" w:uiPriority="63"/>
+    <w:lsdException w:name="Medium Shading 2 Accent 2" w:uiPriority="64"/>
+    <w:lsdException w:name="Medium List 1 Accent 2" w:uiPriority="65"/>
+    <w:lsdException w:name="Medium List 2 Accent 2" w:uiPriority="66"/>
+    <w:lsdException w:name="Medium Grid 1 Accent 2" w:uiPriority="67"/>
+    <w:lsdException w:name="Medium Grid 2 Accent 2" w:uiPriority="68"/>
+    <w:lsdException w:name="Medium Grid 3 Accent 2" w:uiPriority="69"/>
+    <w:lsdException w:name="Dark List Accent 2" w:uiPriority="70"/>
+    <w:lsdException w:name="Colorful Shading Accent 2" w:uiPriority="71"/>
+    <w:lsdException w:name="Colorful List Accent 2" w:uiPriority="72"/>
+    <w:lsdException w:name="Colorful Grid Accent 2" w:uiPriority="73"/>
+    <w:lsdException w:name="Light Shading Accent 3" w:uiPriority="60"/>
+    <w:lsdException w:name="Light List Accent 3" w:uiPriority="61"/>
+    <w:lsdException w:name="Light Grid Accent 3" w:uiPriority="62"/>
+    <w:lsdException w:name="Medium Shading 1 Accent 3" w:uiPriority="63"/>
+    <w:lsdException w:name="Medium Shading 2 Accent 3" w:uiPriority="64"/>
+    <w:lsdException w:name="Medium List 1 Accent 3" w:uiPriority="65"/>
+    <w:lsdException w:name="Medium List 2 Accent 3" w:uiPriority="66"/>
+    <w:lsdException w:name="Medium Grid 1 Accent 3" w:uiPriority="67"/>
+    <w:lsdException w:name="Medium Grid 2 Accent 3" w:uiPriority="68"/>
+    <w:lsdException w:name="Medium Grid 3 Accent 3" w:uiPriority="69"/>
+    <w:lsdException w:name="Dark List Accent 3" w:uiPriority="70"/>
+    <w:lsdException w:name="Colorful Shading Accent 3" w:uiPriority="71"/>
+    <w:lsdException w:name="Colorful List Accent 3" w:uiPriority="72"/>
+    <w:lsdException w:name="Colorful Grid Accent 3" w:uiPriority="73"/>
+    <w:lsdException w:name="Light Shading Accent 4" w:uiPriority="60"/>
+    <w:lsdException w:name="Light List Accent 4" w:uiPriority="61"/>
+    <w:lsdException w:name="Light Grid Accent 4" w:uiPriority="62"/>
+    <w:lsdException w:name="Medium Shading 1 Accent 4" w:uiPriority="63"/>
+    <w:lsdException w:name="Medium Shading 2 Accent 4" w:uiPriority="64"/>
+    <w:lsdException w:name="Medium List 1 Accent 4" w:uiPriority="65"/>
+    <w:lsdException w:name="Medium List 2 Accent 4" w:uiPriority="66"/>
+    <w:lsdException w:name="Medium Grid 1 Accent 4" w:uiPriority="67"/>
+    <w:lsdException w:name="Medium Grid 2 Accent 4" w:uiPriority="68"/>
+    <w:lsdException w:name="Medium Grid 3 Accent 4" w:uiPriority="69"/>
+    <w:lsdException w:name="Dark List Accent 4" w:uiPriority="70"/>
+    <w:lsdException w:name="Colorful Shading Accent 4" w:uiPriority="71"/>
+    <w:lsdException w:name="Colorful List Accent 4" w:uiPriority="72"/>
+    <w:lsdException w:name="Colorful Grid Accent 4" w:uiPriority="73"/>
+    <w:lsdException w:name="Light Shading Accent 5" w:uiPriority="60"/>
+    <w:lsdException w:name="Light List Accent 5" w:uiPriority="61"/>
+    <w:lsdException w:name="Light Grid Accent 5" w:uiPriority="62"/>
+    <w:lsdException w:name="Medium Shading 1 Accent 5" w:uiPriority="63"/>
+    <w:lsdException w:name="Medium Shading 2 Accent 5" w:uiPriority="64"/>
+    <w:lsdException w:name="Medium List 1 Accent 5" w:uiPriority="65"/>
+    <w:lsdException w:name="Medium List 2 Accent 5" w:uiPriority="66"/>
+    <w:lsdException w:name="Medium Grid 1 Accent 5" w:uiPriority="67"/>
+    <w:lsdException w:name="Medium Grid 2 Accent 5" w:uiPriority="68"/>
+    <w:lsdException w:name="Medium Grid 3 Accent 5" w:uiPriority="69"/>
+    <w:lsdException w:name="Dark List Accent 5" w:uiPriority="70"/>
+    <w:lsdException w:name="Colorful Shading Accent 5" w:uiPriority="71"/>
+    <w:lsdException w:name="Colorful List Accent 5" w:uiPriority="72"/>
+    <w:lsdException w:name="Colorful Grid Accent 5" w:uiPriority="73"/>
+    <w:lsdException w:name="Light Shading Accent 6" w:uiPriority="60"/>
+    <w:lsdException w:name="Light List Accent 6" w:uiPriority="61"/>
+    <w:lsdException w:name="Light Grid Accent 6" w:uiPriority="62"/>
+    <w:lsdException w:name="Medium Shading 1 Accent 6" w:uiPriority="63"/>
+    <w:lsdException w:name="Medium Shading 2 Accent 6" w:uiPriority="64"/>
+    <w:lsdException w:name="Medium List 1 Accent 6" w:uiPriority="65"/>
+    <w:lsdException w:name="Medium List 2 Accent 6" w:uiPriority="66"/>
+    <w:lsdException w:name="Medium Grid 1 Accent 6" w:uiPriority="67"/>
+    <w:lsdException w:name="Medium Grid 2 Accent 6" w:uiPriority="68"/>
+    <w:lsdException w:name="Medium Grid 3 Accent 6" w:uiPriority="69"/>
+    <w:lsdException w:name="Dark List Accent 6" w:uiPriority="70"/>
+    <w:lsdException w:name="Colorful Shading Accent 6" w:uiPriority="71"/>
+    <w:lsdException w:name="Colorful List Accent 6" w:uiPriority="72"/>
+    <w:lsdException w:name="Colorful Grid Accent 6" w:uiPriority="73"/>
+    <w:lsdException w:name="Subtle Emphasis" w:uiPriority="19" w:qFormat="1"/>
+    <w:lsdException w:name="Intense Emphasis" w:uiPriority="21" w:qFormat="1"/>
+    <w:lsdException w:name="Subtle Reference" w:uiPriority="31" w:qFormat="1"/>
+    <w:lsdException w:name="Intense Reference" w:uiPriority="32" w:qFormat="1"/>
+    <w:lsdException w:name="Book Title" w:uiPriority="33" w:qFormat="1"/>
+    <w:lsdException w:name="Bibliography" w:semiHidden="1" w:uiPriority="37" w:unhideWhenUsed="1"/>
+    <w:lsdException w:name="TOC Heading" w:semiHidden="1" w:uiPriority="39" w:unhideWhenUsed="1" w:qFormat="1"/>
+    <w:lsdException w:name="Plain Table 1" w:uiPriority="41"/>
+    <w:lsdException w:name="Plain Table 2" w:uiPriority="42"/>
+    <w:lsdException w:name="Plain Table 3" w:uiPriority="43"/>
+    <w:lsdException w:name="Plain Table 4" w:uiPriority="44"/>
+    <w:lsdException w:name="Plain Table 5" w:uiPriority="45"/>
+    <w:lsdException w:name="Grid Table Light" w:uiPriority="40"/>
+    <w:lsdException w:name="Grid Table 1 Light" w:uiPriority="46"/>
+    <w:lsdException w:name="Grid Table 2" w:uiPriority="47"/>
+    <w:lsdException w:name="Grid Table 3" w:uiPriority="48"/>
+    <w:lsdException w:name="Grid Table 4" w:uiPriority="49"/>
+    <w:lsdException w:name="Grid Table 5 Dark" w:uiPriority="50"/>
+    <w:lsdException w:name="Grid Table 6 Colorful" w:uiPriority="51"/>
+    <w:lsdException w:name="Grid Table 7 Colorful" w:uiPriority="52"/>
+    <w:lsdException w:name="Grid Table 1 Light Accent 1" w:uiPriority="46"/>
+    <w:lsdException w:name="Grid Table 2 Accent 1" w:uiPriority="47"/>
+    <w:lsdException w:name="Grid Table 3 Accent 1" w:uiPriority="48"/>
+    <w:lsdException w:name="Grid Table 4 Accent 1" w:uiPriority="49"/>
+    <w:lsdException w:name="Grid Table 5 Dark Accent 1" w:uiPriority="50"/>
+    <w:lsdException w:name="Grid Table 6 Colorful Accent 1" w:uiPriority="51"/>
+    <w:lsdException w:name="Grid Table 7 Colorful Accent 1" w:uiPriority="52"/>
+    <w:lsdException w:name="Grid Table 1 Light Accent 2" w:uiPriority="46"/>
+    <w:lsdException w:name="Grid Table 2 Accent 2" w:uiPriority="47"/>
+    <w:lsdException w:name="Grid Table 3 Accent 2" w:uiPriority="48"/>
+    <w:lsdException w:name="Grid Table 4 Accent 2" w:uiPriority="49"/>
+    <w:lsdException w:name="Grid Table 5 Dark Accent 2" w:uiPriority="50"/>
+    <w:lsdException w:name="Grid Table 6 Colorful Accent 2" w:uiPriority="51"/>
+    <w:lsdException w:name="Grid Table 7 Colorful Accent 2" w:uiPriority="52"/>
+    <w:lsdException w:name="Grid Table 1 Light Accent 3" w:uiPriority="46"/>
+    <w:lsdException w:name="Grid Table 2 Accent 3" w:uiPriority="47"/>
+    <w:lsdException w:name="Grid Table 3 Accent 3" w:uiPriority="48"/>
+    <w:lsdException w:name="Grid Table 4 Accent 3" w:uiPriority="49"/>
+    <w:lsdException w:name="Grid Table 5 Dark Accent 3" w:uiPriority="50"/>
+    <w:lsdException w:name="Grid Table 6 Colorful Accent 3" w:uiPriority="51"/>
+    <w:lsdException w:name="Grid Table 7 Colorful Accent 3" w:uiPriority="52"/>
+    <w:lsdException w:name="Grid Table 1 Light Accent 4" w:uiPriority="46"/>
+    <w:lsdException w:name="Grid Table 2 Accent 4" w:uiPriority="47"/>
+    <w:lsdException w:name="Grid Table 3 Accent 4" w:uiPriority="48"/>
+    <w:lsdException w:name="Grid Table 4 Accent 4" w:uiPriority="49"/>
+    <w:lsdException w:name="Grid Table 5 Dark Accent 4" w:uiPriority="50"/>
+    <w:lsdException w:name="Grid Table 6 Colorful Accent 4" w:uiPriority="51"/>
+    <w:lsdException w:name="Grid Table 7 Colorful Accent 4" w:uiPriority="52"/>
+    <w:lsdException w:name="Grid Table 1 Light Accent 5" w:uiPriority="46"/>
+    <w:lsdException w:name="Grid Table 2 Accent 5" w:uiPriority="47"/>
+    <w:lsdException w:name="Grid Table 3 Accent 5" w:uiPriority="48"/>
+    <w:lsdException w:name="Grid Table 4 Accent 5" w:uiPriority="49"/>
+    <w:lsdException w:name="Grid Table 5 Dark Accent 5" w:uiPriority="50"/>
+    <w:lsdException w:name="Grid Table 6 Colorful Accent 5" w:uiPriority="51"/>
+    <w:lsdException w:name="Grid Table 7 Colorful Accent 5" w:uiPriority="52"/>
+    <w:lsdException w:name="Grid Table 1 Light Accent 6" w:uiPriority="46"/>
+    <w:lsdException w:name="Grid Table 2 Accent 6" w:uiPriority="47"/>
+    <w:lsdException w:name="Grid Table 3 Accent 6" w:uiPriority="48"/>
+    <w:lsdException w:name="Grid Table 4 Accent 6" w:uiPriority="49"/>
+    <w:lsdException w:name="Grid Table 5 Dark Accent 6" w:uiPriority="50"/>
+    <w:lsdException w:name="Grid Table 6 Colorful Accent 6" w:uiPriority="51"/>
+    <w:lsdException w:name="Grid Table 7 Colorful Accent 6" w:uiPriority="52"/>
+    <w:lsdException w:name="List Table 1 Light" w:uiPriority="46"/>
+    <w:lsdException w:name="List Table 2" w:uiPriority="47"/>
+    <w:lsdException w:name="List Table 3" w:uiPriority="48"/>
+    <w:lsdException w:name="List Table 4" w:uiPriority="49"/>
+    <w:lsdException w:name="List Table 5 Dark" w:uiPriority="50"/>
+    <w:lsdException w:name="List Table 6 Colorful" w:uiPriority="51"/>
+    <w:lsdException w:name="List Table 7 Colorful" w:uiPriority="52"/>
+    <w:lsdException w:name="List Table 1 Light Accent 1" w:uiPriority="46"/>
+    <w:lsdException w:name="List Table 2 Accent 1" w:uiPriority="47"/>
+    <w:lsdException w:name="List Table 3 Accent 1" w:uiPriority="48"/>
+    <w:lsdException w:name="List Table 4 Accent 1" w:uiPriority="49"/>
+    <w:lsdException w:name="List Table 5 Dark Accent 1" w:uiPriority="50"/>
+    <w:lsdException w:name="List Table 6 Colorful Accent 1" w:uiPriority="51"/>
+    <w:lsdException w:name="List Table 7 Colorful Accent 1" w:uiPriority="52"/>
+    <w:lsdException w:name="List Table 1 Light Accent 2" w:uiPriority="46"/>
+    <w:lsdException w:name="List Table 2 Accent 2" w:uiPriority="47"/>
+    <w:lsdException w:name="List Table 3 Accent 2" w:uiPriority="48"/>
+    <w:lsdException w:name="List Table 4 Accent 2" w:uiPriority="49"/>
+    <w:lsdException w:name="List Table 5 Dark Accent 2" w:uiPriority="50"/>
+    <w:lsdException w:name="List Table 6 Colorful Accent 2" w:uiPriority="51"/>
+    <w:lsdException w:name="List Table 7 Colorful Accent 2" w:uiPriority="52"/>
+    <w:lsdException w:name="List Table 1 Light Accent 3" w:uiPriority="46"/>
+    <w:lsdException w:name="List Table 2 Accent 3" w:uiPriority="47"/>
+    <w:lsdException w:name="List Table 3 Accent 3" w:uiPriority="48"/>
+    <w:lsdException w:name="List Table 4 Accent 3" w:uiPriority="49"/>
+    <w:lsdException w:name="List Table 5 Dark Accent 3" w:uiPriority="50"/>
+    <w:lsdException w:name="List Table 6 Colorful Accent 3" w:uiPriority="51"/>
+    <w:lsdException w:name="List Table 7 Colorful Accent 3" w:uiPriority="52"/>
+    <w:lsdException w:name="List Table 1 Light Accent 4" w:uiPriority="46"/>
+    <w:lsdException w:name="List Table 2 Accent 4" w:uiPriority="47"/>
+    <w:lsdException w:name="List Table 3 Accent 4" w:uiPriority="48"/>
+    <w:lsdException w:name="List Table 4 Accent 4" w:uiPriority="49"/>
+    <w:lsdException w:name="List Table 5 Dark Accent 4" w:uiPriority="50"/>
+    <w:lsdException w:name="List Table 6 Colorful Accent 4" w:uiPriority="51"/>
+    <w:lsdException w:name="List Table 7 Colorful Accent 4" w:uiPriority="52"/>
+    <w:lsdException w:name="List Table 1 Light Accent 5" w:uiPriority="46"/>
+    <w:lsdException w:name="List Table 2 Accent 5" w:uiPriority="47"/>
+    <w:lsdException w:name="List Table 3 Accent 5" w:uiPriority="48"/>
+    <w:lsdException w:name="List Table 4 Accent 5" w:uiPriority="49"/>
+    <w:lsdException w:name="List Table 5 Dark Accent 5" w:uiPriority="50"/>
+    <w:lsdException w:name="List Table 6 Colorful Accent 5" w:uiPriority="51"/>
+    <w:lsdException w:name="List Table 7 Colorful Accent 5" w:uiPriority="52"/>
+    <w:lsdException w:name="List Table 1 Light Accent 6" w:uiPriority="46"/>
+    <w:lsdException w:name="List Table 2 Accent 6" w:uiPriority="47"/>
+    <w:lsdException w:name="List Table 3 Accent 6" w:uiPriority="48"/>
+    <w:lsdException w:name="List Table 4 Accent 6" w:uiPriority="49"/>
+    <w:lsdException w:name="List Table 5 Dark Accent 6" w:uiPriority="50"/>
+    <w:lsdException w:name="List Table 6 Colorful Accent 6" w:uiPriority="51"/>
+    <w:lsdException w:name="List Table 7 Colorful Accent 6" w:uiPriority="52"/>
+  </w:latentStyles>
+  <w:style w:type="paragraph" w:default="1" w:styleId="Normal">
+    <w:name w:val="Normal"/>
+    <w:qFormat/>
+  </w:style>
+  <w:style w:type="character" w:default="1" w:styleId="Fuentedeprrafopredeter">
+    <w:name w:val="Default Paragraph Font"/>
+    <w:uiPriority w:val="1"/>
+    <w:semiHidden/>
+    <w:unhideWhenUsed/>
+  </w:style>
+  <w:style w:type="table" w:default="1" w:styleId="Tablanormal">
+    <w:name w:val="Normal Table"/>
+    <w:uiPriority w:val="99"/>
+    <w:semiHidden/>
+    <w:unhideWhenUsed/>
+    <w:tblPr>
+      <w:tblInd w:w="0" w:type="dxa"/>
+      <w:tblCellMar>
+        <w:top w:w="0" w:type="dxa"/>
+        <w:left w:w="108" w:type="dxa"/>
+        <w:bottom w:w="0" w:type="dxa"/>
+        <w:right w:w="108" w:type="dxa"/>
+      </w:tblCellMar>
+    </w:tblPr>
+  </w:style>
+  <w:style w:type="numbering" w:default="1" w:styleId="Sinlista">
+    <w:name w:val="No List"/>
+    <w:uiPriority w:val="99"/>
+    <w:semiHidden/>
+    <w:unhideWhenUsed/>
+  </w:style>
+  <w:style w:type="paragraph" w:customStyle="1" w:styleId="B2AD3BABA3E34DE8B99564B238BCA01C">
+    <w:name w:val="B2AD3BABA3E34DE8B99564B238BCA01C"/>
+    <w:rsid w:val="004155F9"/>
+  </w:style>
+  <w:style w:type="character" w:styleId="Textodelmarcadordeposicin">
+    <w:name w:val="Placeholder Text"/>
+    <w:basedOn w:val="Fuentedeprrafopredeter"/>
+    <w:uiPriority w:val="99"/>
+    <w:semiHidden/>
+    <w:rsid w:val="004155F9"/>
+    <w:rPr>
+      <w:color w:val="808080"/>
+    </w:rPr>
+  </w:style>
+  <w:style w:type="paragraph" w:customStyle="1" w:styleId="7364B9C249C44C16A6761AF83C9BD8AC">
+    <w:name w:val="7364B9C249C44C16A6761AF83C9BD8AC"/>
+    <w:rsid w:val="004155F9"/>
+  </w:style>
+</w:styles>
+</file>
+
+<file path=word/glossary/webSettings.xml><?xml version="1.0" encoding="utf-8"?>
+<w:webSettings xmlns:mc="http://schemas.openxmlformats.org/markup-compatibility/2006" xmlns:r="http://schemas.openxmlformats.org/officeDocument/2006/relationships" xmlns:w="http://schemas.openxmlformats.org/wordprocessingml/2006/main" xmlns:w14="http://schemas.microsoft.com/office/word/2010/wordml" xmlns:w15="http://schemas.microsoft.com/office/word/2012/wordml" mc:Ignorable="w14 w15">
+  <w:optimizeForBrowser/>
+  <w:allowPNG/>
+</w:webSettings>
 </file>
 
 <file path=word/theme/theme1.xml><?xml version="1.0" encoding="utf-8"?>
@@ -36827,7 +39234,7 @@
 </file>
 
 <file path=customXml/itemProps1.xml><?xml version="1.0" encoding="utf-8"?>
-<ds:datastoreItem xmlns:ds="http://schemas.openxmlformats.org/officeDocument/2006/customXml" ds:itemID="{35AF4FB2-D513-4E21-9CC2-FD8C919B6EF3}">
+<ds:datastoreItem xmlns:ds="http://schemas.openxmlformats.org/officeDocument/2006/customXml" ds:itemID="{806C7B1F-71C0-497E-A9FA-2DAD57C2728C}">
   <ds:schemaRefs>
     <ds:schemaRef ds:uri="http://schemas.openxmlformats.org/officeDocument/2006/bibliography"/>
   </ds:schemaRefs>

</xml_diff>